<commit_message>
Cambios realizados en el Proyecto
</commit_message>
<xml_diff>
--- a/PROYECTO_MATEOSRAMOS_OSCAR/docu/DocumentacionProyectoOscarMateosRamos_2VIFC302.docx
+++ b/PROYECTO_MATEOSRAMOS_OSCAR/docu/DocumentacionProyectoOscarMateosRamos_2VIFC302.docx
@@ -1,6 +1,6 @@
 
 <file path=word/document.xml><?xml version="1.0" encoding="utf-8"?>
-<w:document xmlns:wpc="http://schemas.microsoft.com/office/word/2010/wordprocessingCanvas" xmlns:cx="http://schemas.microsoft.com/office/drawing/2014/chartex" xmlns:cx1="http://schemas.microsoft.com/office/drawing/2015/9/8/chartex" xmlns:mc="http://schemas.openxmlformats.org/markup-compatibility/2006" xmlns:o="urn:schemas-microsoft-com:office:office" xmlns:r="http://schemas.openxmlformats.org/officeDocument/2006/relationships" xmlns:m="http://schemas.openxmlformats.org/officeDocument/2006/math" xmlns:v="urn:schemas-microsoft-com:vml" xmlns:wp14="http://schemas.microsoft.com/office/word/2010/wordprocessingDrawing" xmlns:wp="http://schemas.openxmlformats.org/drawingml/2006/wordprocessingDrawing" xmlns:w10="urn:schemas-microsoft-com:office:word" xmlns:w="http://schemas.openxmlformats.org/wordprocessingml/2006/main" xmlns:w14="http://schemas.microsoft.com/office/word/2010/wordml" xmlns:w15="http://schemas.microsoft.com/office/word/2012/wordml" xmlns:w16se="http://schemas.microsoft.com/office/word/2015/wordml/symex" xmlns:wpg="http://schemas.microsoft.com/office/word/2010/wordprocessingGroup" xmlns:wpi="http://schemas.microsoft.com/office/word/2010/wordprocessingInk" xmlns:wne="http://schemas.microsoft.com/office/word/2006/wordml" xmlns:wps="http://schemas.microsoft.com/office/word/2010/wordprocessingShape" mc:Ignorable="w14 w15 w16se wp14">
+<w:document xmlns:wpc="http://schemas.microsoft.com/office/word/2010/wordprocessingCanvas" xmlns:cx="http://schemas.microsoft.com/office/drawing/2014/chartex" xmlns:cx1="http://schemas.microsoft.com/office/drawing/2015/9/8/chartex" xmlns:cx2="http://schemas.microsoft.com/office/drawing/2015/10/21/chartex" xmlns:cx3="http://schemas.microsoft.com/office/drawing/2016/5/9/chartex" xmlns:cx4="http://schemas.microsoft.com/office/drawing/2016/5/10/chartex" xmlns:cx5="http://schemas.microsoft.com/office/drawing/2016/5/11/chartex" xmlns:cx6="http://schemas.microsoft.com/office/drawing/2016/5/12/chartex" xmlns:cx7="http://schemas.microsoft.com/office/drawing/2016/5/13/chartex" xmlns:cx8="http://schemas.microsoft.com/office/drawing/2016/5/14/chartex" xmlns:mc="http://schemas.openxmlformats.org/markup-compatibility/2006" xmlns:aink="http://schemas.microsoft.com/office/drawing/2016/ink" xmlns:am3d="http://schemas.microsoft.com/office/drawing/2017/model3d" xmlns:o="urn:schemas-microsoft-com:office:office" xmlns:oel="http://schemas.microsoft.com/office/2019/extlst" xmlns:r="http://schemas.openxmlformats.org/officeDocument/2006/relationships" xmlns:m="http://schemas.openxmlformats.org/officeDocument/2006/math" xmlns:v="urn:schemas-microsoft-com:vml" xmlns:wp14="http://schemas.microsoft.com/office/word/2010/wordprocessingDrawing" xmlns:wp="http://schemas.openxmlformats.org/drawingml/2006/wordprocessingDrawing" xmlns:w10="urn:schemas-microsoft-com:office:word" xmlns:w="http://schemas.openxmlformats.org/wordprocessingml/2006/main" xmlns:w14="http://schemas.microsoft.com/office/word/2010/wordml" xmlns:w15="http://schemas.microsoft.com/office/word/2012/wordml" xmlns:w16cex="http://schemas.microsoft.com/office/word/2018/wordml/cex" xmlns:w16cid="http://schemas.microsoft.com/office/word/2016/wordml/cid" xmlns:w16="http://schemas.microsoft.com/office/word/2018/wordml" xmlns:w16du="http://schemas.microsoft.com/office/word/2023/wordml/word16du" xmlns:w16sdtdh="http://schemas.microsoft.com/office/word/2020/wordml/sdtdatahash" xmlns:w16sdtfl="http://schemas.microsoft.com/office/word/2024/wordml/sdtformatlock" xmlns:w16se="http://schemas.microsoft.com/office/word/2015/wordml/symex" xmlns:wpg="http://schemas.microsoft.com/office/word/2010/wordprocessingGroup" xmlns:wpi="http://schemas.microsoft.com/office/word/2010/wordprocessingInk" xmlns:wne="http://schemas.microsoft.com/office/word/2006/wordml" xmlns:wps="http://schemas.microsoft.com/office/word/2010/wordprocessingShape" mc:Ignorable="w14 w15 w16se w16cid w16 w16cex w16sdtdh w16sdtfl w16du wp14">
   <w:body>
     <w:p>
       <w:r>
@@ -149,7 +149,7 @@
                 <v:stroke joinstyle="miter"/>
                 <v:path gradientshapeok="t" o:connecttype="rect"/>
               </v:shapetype>
-              <v:shape id="Cuadro de texto 6" o:spid="_x0000_s1026" type="#_x0000_t202" style="position:absolute;left:0;text-align:left;margin-left:205.4pt;margin-top:-2.6pt;width:393pt;height:153pt;z-index:251661312;visibility:visible;mso-wrap-style:square;mso-width-percent:0;mso-height-percent:0;mso-wrap-distance-left:9pt;mso-wrap-distance-top:0;mso-wrap-distance-right:9pt;mso-wrap-distance-bottom:0;mso-position-horizontal:absolute;mso-position-horizontal-relative:margin;mso-position-vertical:absolute;mso-position-vertical-relative:text;mso-width-percent:0;mso-height-percent:0;mso-width-relative:margin;mso-height-relative:margin;v-text-anchor:top" o:gfxdata="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" filled="f" stroked="f" strokeweight=".5pt">
+              <v:shape id="Cuadro de texto 6" o:spid="_x0000_s1026" type="#_x0000_t202" style="position:absolute;left:0;text-align:left;margin-left:205.4pt;margin-top:-2.6pt;width:393pt;height:153pt;z-index:251661312;visibility:visible;mso-wrap-style:square;mso-width-percent:0;mso-height-percent:0;mso-wrap-distance-left:9pt;mso-wrap-distance-top:0;mso-wrap-distance-right:9pt;mso-wrap-distance-bottom:0;mso-position-horizontal:absolute;mso-position-horizontal-relative:margin;mso-position-vertical:absolute;mso-position-vertical-relative:text;mso-width-percent:0;mso-height-percent:0;mso-width-relative:margin;mso-height-relative:margin;v-text-anchor:top" o:gfxdata="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" filled="f" stroked="f" strokeweight=".5pt">
                 <v:textbox>
                   <w:txbxContent>
                     <w:p>
@@ -322,7 +322,6 @@
                                 <w:lang w:val="en-US"/>
                               </w:rPr>
                             </w:pPr>
-                            <w:proofErr w:type="spellStart"/>
                             <w:r>
                               <w:rPr>
                                 <w:rFonts w:eastAsia="Aptos" w:hAnsi="Aptos" w:cs="Aptos"/>
@@ -333,20 +332,7 @@
                                 <w:szCs w:val="36"/>
                                 <w:lang w:val="en-US"/>
                               </w:rPr>
-                              <w:t>CURSO</w:t>
-                            </w:r>
-                            <w:proofErr w:type="spellEnd"/>
-                            <w:r>
-                              <w:rPr>
-                                <w:rFonts w:eastAsia="Aptos" w:hAnsi="Aptos" w:cs="Aptos"/>
-                                <w:b/>
-                                <w:bCs/>
-                                <w:color w:val="FFFFFF" w:themeColor="background1"/>
-                                <w:sz w:val="36"/>
-                                <w:szCs w:val="36"/>
-                                <w:lang w:val="en-US"/>
-                              </w:rPr>
-                              <w:t xml:space="preserve"> 2025-2026</w:t>
+                              <w:t>CURSO 2025-2026</w:t>
                             </w:r>
                           </w:p>
                         </w:txbxContent>
@@ -365,7 +351,7 @@
           </mc:Choice>
           <mc:Fallback>
             <w:pict>
-              <v:rect w14:anchorId="742008F4" id="Cuadro de texto 7" o:spid="_x0000_s1027" style="position:absolute;left:0;text-align:left;margin-left:407.2pt;margin-top:709.7pt;width:224.7pt;height:77.6pt;rotation:-54;z-index:251662336;visibility:visible;mso-wrap-style:square;mso-height-percent:0;mso-wrap-distance-left:9pt;mso-wrap-distance-top:0;mso-wrap-distance-right:9pt;mso-wrap-distance-bottom:0;mso-position-horizontal:absolute;mso-position-horizontal-relative:margin;mso-position-vertical:absolute;mso-position-vertical-relative:text;mso-height-percent:0;mso-height-relative:margin;v-text-anchor:top" o:gfxdata="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" filled="f" stroked="f" strokeweight=".5pt">
+              <v:rect w14:anchorId="742008F4" id="Cuadro de texto 7" o:spid="_x0000_s1027" style="position:absolute;left:0;text-align:left;margin-left:407.2pt;margin-top:709.7pt;width:224.7pt;height:77.6pt;rotation:-54;z-index:251662336;visibility:visible;mso-wrap-style:square;mso-height-percent:0;mso-wrap-distance-left:9pt;mso-wrap-distance-top:0;mso-wrap-distance-right:9pt;mso-wrap-distance-bottom:0;mso-position-horizontal:absolute;mso-position-horizontal-relative:margin;mso-position-vertical:absolute;mso-position-vertical-relative:text;mso-height-percent:0;mso-height-relative:margin;v-text-anchor:top" o:gfxdata="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" filled="f" stroked="f" strokeweight=".5pt">
                 <v:textbox>
                   <w:txbxContent>
                     <w:p>
@@ -411,7 +397,6 @@
                           <w:lang w:val="en-US"/>
                         </w:rPr>
                       </w:pPr>
-                      <w:proofErr w:type="spellStart"/>
                       <w:r>
                         <w:rPr>
                           <w:rFonts w:eastAsia="Aptos" w:hAnsi="Aptos" w:cs="Aptos"/>
@@ -422,20 +407,7 @@
                           <w:szCs w:val="36"/>
                           <w:lang w:val="en-US"/>
                         </w:rPr>
-                        <w:t>CURSO</w:t>
-                      </w:r>
-                      <w:proofErr w:type="spellEnd"/>
-                      <w:r>
-                        <w:rPr>
-                          <w:rFonts w:eastAsia="Aptos" w:hAnsi="Aptos" w:cs="Aptos"/>
-                          <w:b/>
-                          <w:bCs/>
-                          <w:color w:val="FFFFFF" w:themeColor="background1"/>
-                          <w:sz w:val="36"/>
-                          <w:szCs w:val="36"/>
-                          <w:lang w:val="en-US"/>
-                        </w:rPr>
-                        <w:t xml:space="preserve"> 2025-2026</w:t>
+                        <w:t>CURSO 2025-2026</w:t>
                       </w:r>
                     </w:p>
                   </w:txbxContent>
@@ -608,7 +580,6 @@
                               </w:rPr>
                               <w:t xml:space="preserve"> </w:t>
                             </w:r>
-                            <w:proofErr w:type="gramStart"/>
                             <w:r>
                               <w:rPr>
                                 <w:rFonts w:eastAsia="Aptos" w:hAnsi="Aptos" w:cs="Aptos"/>
@@ -618,19 +589,7 @@
                                 <w:sz w:val="32"/>
                                 <w:szCs w:val="32"/>
                               </w:rPr>
-                              <w:t>Mayo</w:t>
-                            </w:r>
-                            <w:proofErr w:type="gramEnd"/>
-                            <w:r>
-                              <w:rPr>
-                                <w:rFonts w:eastAsia="Aptos" w:hAnsi="Aptos" w:cs="Aptos"/>
-                                <w:b/>
-                                <w:bCs/>
-                                <w:color w:val="215E99" w:themeColor="text2" w:themeTint="BF"/>
-                                <w:sz w:val="32"/>
-                                <w:szCs w:val="32"/>
-                              </w:rPr>
-                              <w:t xml:space="preserve"> 2026</w:t>
+                              <w:t>Mayo 2026</w:t>
                             </w:r>
                           </w:p>
                           <w:p>
@@ -656,7 +615,6 @@
                               </w:rPr>
                               <w:t>&lt;&lt;</w:t>
                             </w:r>
-                            <w:proofErr w:type="gramStart"/>
                             <w:r>
                               <w:rPr>
                                 <w:rFonts w:eastAsia="Aptos" w:hAnsi="Aptos" w:cs="Aptos"/>
@@ -690,7 +648,6 @@
                               </w:rPr>
                               <w:t xml:space="preserve"> 2026</w:t>
                             </w:r>
-                            <w:proofErr w:type="gramEnd"/>
                             <w:r>
                               <w:rPr>
                                 <w:rFonts w:eastAsia="Aptos" w:hAnsi="Aptos" w:cs="Aptos"/>
@@ -762,7 +719,7 @@
           </mc:Choice>
           <mc:Fallback>
             <w:pict>
-              <v:rect w14:anchorId="21DF10C1" id="Cuadro de texto 8" o:spid="_x0000_s1028" style="position:absolute;left:0;text-align:left;margin-left:38.4pt;margin-top:622.4pt;width:348pt;height:199.1pt;z-index:251663360;visibility:visible;mso-wrap-style:square;mso-width-percent:0;mso-height-percent:0;mso-wrap-distance-left:9pt;mso-wrap-distance-top:0;mso-wrap-distance-right:9pt;mso-wrap-distance-bottom:0;mso-position-horizontal:absolute;mso-position-horizontal-relative:text;mso-position-vertical:absolute;mso-position-vertical-relative:text;mso-width-percent:0;mso-height-percent:0;mso-width-relative:margin;mso-height-relative:margin;v-text-anchor:top" o:gfxdata="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" filled="f" stroked="f" strokeweight=".5pt">
+              <v:rect w14:anchorId="21DF10C1" id="Cuadro de texto 8" o:spid="_x0000_s1028" style="position:absolute;left:0;text-align:left;margin-left:38.4pt;margin-top:622.4pt;width:348pt;height:199.1pt;z-index:251663360;visibility:visible;mso-wrap-style:square;mso-width-percent:0;mso-height-percent:0;mso-wrap-distance-left:9pt;mso-wrap-distance-top:0;mso-wrap-distance-right:9pt;mso-wrap-distance-bottom:0;mso-position-horizontal:absolute;mso-position-horizontal-relative:text;mso-position-vertical:absolute;mso-position-vertical-relative:text;mso-width-percent:0;mso-height-percent:0;mso-width-relative:margin;mso-height-relative:margin;v-text-anchor:top" o:gfxdata="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" filled="f" stroked="f" strokeweight=".5pt">
                 <v:textbox>
                   <w:txbxContent>
                     <w:p>
@@ -873,7 +830,6 @@
                         </w:rPr>
                         <w:t xml:space="preserve"> </w:t>
                       </w:r>
-                      <w:proofErr w:type="gramStart"/>
                       <w:r>
                         <w:rPr>
                           <w:rFonts w:eastAsia="Aptos" w:hAnsi="Aptos" w:cs="Aptos"/>
@@ -883,19 +839,7 @@
                           <w:sz w:val="32"/>
                           <w:szCs w:val="32"/>
                         </w:rPr>
-                        <w:t>Mayo</w:t>
-                      </w:r>
-                      <w:proofErr w:type="gramEnd"/>
-                      <w:r>
-                        <w:rPr>
-                          <w:rFonts w:eastAsia="Aptos" w:hAnsi="Aptos" w:cs="Aptos"/>
-                          <w:b/>
-                          <w:bCs/>
-                          <w:color w:val="215E99" w:themeColor="text2" w:themeTint="BF"/>
-                          <w:sz w:val="32"/>
-                          <w:szCs w:val="32"/>
-                        </w:rPr>
-                        <w:t xml:space="preserve"> 2026</w:t>
+                        <w:t>Mayo 2026</w:t>
                       </w:r>
                     </w:p>
                     <w:p>
@@ -921,7 +865,6 @@
                         </w:rPr>
                         <w:t>&lt;&lt;</w:t>
                       </w:r>
-                      <w:proofErr w:type="gramStart"/>
                       <w:r>
                         <w:rPr>
                           <w:rFonts w:eastAsia="Aptos" w:hAnsi="Aptos" w:cs="Aptos"/>
@@ -955,7 +898,6 @@
                         </w:rPr>
                         <w:t xml:space="preserve"> 2026</w:t>
                       </w:r>
-                      <w:proofErr w:type="gramEnd"/>
                       <w:r>
                         <w:rPr>
                           <w:rFonts w:eastAsia="Aptos" w:hAnsi="Aptos" w:cs="Aptos"/>
@@ -1122,7 +1064,7 @@
           </mc:Choice>
           <mc:Fallback>
             <w:pict>
-              <v:shape w14:anchorId="5F4E1453" id="Cuadro de texto 4" o:spid="_x0000_s1029" type="#_x0000_t202" style="position:absolute;left:0;text-align:left;margin-left:-2.25pt;margin-top:363.7pt;width:591.35pt;height:102.05pt;z-index:251659264;visibility:visible;mso-wrap-style:square;mso-width-percent:0;mso-wrap-distance-left:9pt;mso-wrap-distance-top:0;mso-wrap-distance-right:9pt;mso-wrap-distance-bottom:0;mso-position-horizontal:absolute;mso-position-horizontal-relative:margin;mso-position-vertical:absolute;mso-position-vertical-relative:text;mso-width-percent:0;mso-width-relative:margin;v-text-anchor:top" o:gfxdata="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" filled="f" stroked="f" strokeweight=".5pt">
+              <v:shape w14:anchorId="5F4E1453" id="Cuadro de texto 4" o:spid="_x0000_s1029" type="#_x0000_t202" style="position:absolute;left:0;text-align:left;margin-left:-2.25pt;margin-top:363.7pt;width:591.35pt;height:102.05pt;z-index:251659264;visibility:visible;mso-wrap-style:square;mso-width-percent:0;mso-wrap-distance-left:9pt;mso-wrap-distance-top:0;mso-wrap-distance-right:9pt;mso-wrap-distance-bottom:0;mso-position-horizontal:absolute;mso-position-horizontal-relative:margin;mso-position-vertical:absolute;mso-position-vertical-relative:text;mso-width-percent:0;mso-width-relative:margin;v-text-anchor:top" o:gfxdata="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" filled="f" stroked="f" strokeweight=".5pt">
                 <v:textbox>
                   <w:txbxContent>
                     <w:p>
@@ -1227,7 +1169,6 @@
                                 <w14:ligatures w14:val="none"/>
                               </w:rPr>
                             </w:pPr>
-                            <w:proofErr w:type="spellStart"/>
                             <w:r>
                               <w:rPr>
                                 <w:rFonts w:eastAsia="Aptos" w:hAnsi="Aptos" w:cs="Aptos"/>
@@ -1236,9 +1177,8 @@
                                 <w:szCs w:val="44"/>
                                 <w:lang w:val="en-US"/>
                               </w:rPr>
-                              <w:t>Desarrollo</w:t>
+                              <w:t xml:space="preserve">Desarrollo de </w:t>
                             </w:r>
-                            <w:proofErr w:type="spellEnd"/>
                             <w:r>
                               <w:rPr>
                                 <w:rFonts w:eastAsia="Aptos" w:hAnsi="Aptos" w:cs="Aptos"/>
@@ -1247,42 +1187,8 @@
                                 <w:szCs w:val="44"/>
                                 <w:lang w:val="en-US"/>
                               </w:rPr>
-                              <w:t xml:space="preserve"> de </w:t>
+                              <w:t>Aplicaciones Multiplataforma</w:t>
                             </w:r>
-                            <w:proofErr w:type="spellStart"/>
-                            <w:r>
-                              <w:rPr>
-                                <w:rFonts w:eastAsia="Aptos" w:hAnsi="Aptos" w:cs="Aptos"/>
-                                <w:color w:val="215E99" w:themeColor="text2" w:themeTint="BF"/>
-                                <w:sz w:val="44"/>
-                                <w:szCs w:val="44"/>
-                                <w:lang w:val="en-US"/>
-                              </w:rPr>
-                              <w:t>Aplicaciones</w:t>
-                            </w:r>
-                            <w:proofErr w:type="spellEnd"/>
-                            <w:r>
-                              <w:rPr>
-                                <w:rFonts w:eastAsia="Aptos" w:hAnsi="Aptos" w:cs="Aptos"/>
-                                <w:color w:val="215E99" w:themeColor="text2" w:themeTint="BF"/>
-                                <w:sz w:val="44"/>
-                                <w:szCs w:val="44"/>
-                                <w:lang w:val="en-US"/>
-                              </w:rPr>
-                              <w:t xml:space="preserve"> </w:t>
-                            </w:r>
-                            <w:proofErr w:type="spellStart"/>
-                            <w:r>
-                              <w:rPr>
-                                <w:rFonts w:eastAsia="Aptos" w:hAnsi="Aptos" w:cs="Aptos"/>
-                                <w:color w:val="215E99" w:themeColor="text2" w:themeTint="BF"/>
-                                <w:sz w:val="44"/>
-                                <w:szCs w:val="44"/>
-                                <w:lang w:val="en-US"/>
-                              </w:rPr>
-                              <w:t>Multiplataforma</w:t>
-                            </w:r>
-                            <w:proofErr w:type="spellEnd"/>
                           </w:p>
                         </w:txbxContent>
                       </wps:txbx>
@@ -1303,7 +1209,7 @@
           </mc:Choice>
           <mc:Fallback>
             <w:pict>
-              <v:rect w14:anchorId="1D520C85" id="Cuadro de texto 5" o:spid="_x0000_s1030" style="position:absolute;left:0;text-align:left;margin-left:249.35pt;margin-top:435.35pt;width:326.3pt;height:77.3pt;z-index:251660288;visibility:visible;mso-wrap-style:square;mso-width-percent:0;mso-height-percent:0;mso-wrap-distance-left:9pt;mso-wrap-distance-top:0;mso-wrap-distance-right:9pt;mso-wrap-distance-bottom:0;mso-position-horizontal:absolute;mso-position-horizontal-relative:text;mso-position-vertical:absolute;mso-position-vertical-relative:text;mso-width-percent:0;mso-height-percent:0;mso-width-relative:margin;mso-height-relative:margin;v-text-anchor:top" o:gfxdata="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" filled="f" stroked="f" strokeweight=".5pt">
+              <v:rect w14:anchorId="1D520C85" id="Cuadro de texto 5" o:spid="_x0000_s1030" style="position:absolute;left:0;text-align:left;margin-left:249.35pt;margin-top:435.35pt;width:326.3pt;height:77.3pt;z-index:251660288;visibility:visible;mso-wrap-style:square;mso-width-percent:0;mso-height-percent:0;mso-wrap-distance-left:9pt;mso-wrap-distance-top:0;mso-wrap-distance-right:9pt;mso-wrap-distance-bottom:0;mso-position-horizontal:absolute;mso-position-horizontal-relative:text;mso-position-vertical:absolute;mso-position-vertical-relative:text;mso-width-percent:0;mso-height-percent:0;mso-width-relative:margin;mso-height-relative:margin;v-text-anchor:top" o:gfxdata="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" filled="f" stroked="f" strokeweight=".5pt">
                 <v:textbox>
                   <w:txbxContent>
                     <w:p>
@@ -1320,7 +1226,6 @@
                           <w14:ligatures w14:val="none"/>
                         </w:rPr>
                       </w:pPr>
-                      <w:proofErr w:type="spellStart"/>
                       <w:r>
                         <w:rPr>
                           <w:rFonts w:eastAsia="Aptos" w:hAnsi="Aptos" w:cs="Aptos"/>
@@ -1329,9 +1234,8 @@
                           <w:szCs w:val="44"/>
                           <w:lang w:val="en-US"/>
                         </w:rPr>
-                        <w:t>Desarrollo</w:t>
+                        <w:t xml:space="preserve">Desarrollo de </w:t>
                       </w:r>
-                      <w:proofErr w:type="spellEnd"/>
                       <w:r>
                         <w:rPr>
                           <w:rFonts w:eastAsia="Aptos" w:hAnsi="Aptos" w:cs="Aptos"/>
@@ -1340,42 +1244,8 @@
                           <w:szCs w:val="44"/>
                           <w:lang w:val="en-US"/>
                         </w:rPr>
-                        <w:t xml:space="preserve"> de </w:t>
+                        <w:t>Aplicaciones Multiplataforma</w:t>
                       </w:r>
-                      <w:proofErr w:type="spellStart"/>
-                      <w:r>
-                        <w:rPr>
-                          <w:rFonts w:eastAsia="Aptos" w:hAnsi="Aptos" w:cs="Aptos"/>
-                          <w:color w:val="215E99" w:themeColor="text2" w:themeTint="BF"/>
-                          <w:sz w:val="44"/>
-                          <w:szCs w:val="44"/>
-                          <w:lang w:val="en-US"/>
-                        </w:rPr>
-                        <w:t>Aplicaciones</w:t>
-                      </w:r>
-                      <w:proofErr w:type="spellEnd"/>
-                      <w:r>
-                        <w:rPr>
-                          <w:rFonts w:eastAsia="Aptos" w:hAnsi="Aptos" w:cs="Aptos"/>
-                          <w:color w:val="215E99" w:themeColor="text2" w:themeTint="BF"/>
-                          <w:sz w:val="44"/>
-                          <w:szCs w:val="44"/>
-                          <w:lang w:val="en-US"/>
-                        </w:rPr>
-                        <w:t xml:space="preserve"> </w:t>
-                      </w:r>
-                      <w:proofErr w:type="spellStart"/>
-                      <w:r>
-                        <w:rPr>
-                          <w:rFonts w:eastAsia="Aptos" w:hAnsi="Aptos" w:cs="Aptos"/>
-                          <w:color w:val="215E99" w:themeColor="text2" w:themeTint="BF"/>
-                          <w:sz w:val="44"/>
-                          <w:szCs w:val="44"/>
-                          <w:lang w:val="en-US"/>
-                        </w:rPr>
-                        <w:t>Multiplataforma</w:t>
-                      </w:r>
-                      <w:proofErr w:type="spellEnd"/>
                     </w:p>
                   </w:txbxContent>
                 </v:textbox>
@@ -4874,7 +4744,6 @@
       </w:pPr>
       <w:bookmarkStart w:id="0" w:name="_Toc220775856"/>
       <w:r>
-        <w:lastRenderedPageBreak/>
         <w:t>INTRODUCCIÓN</w:t>
       </w:r>
       <w:bookmarkEnd w:id="0"/>
@@ -4912,39 +4781,7 @@
     </w:p>
     <w:p>
       <w:r>
-        <w:t>El centro CIFP La Laboral imparte dos ciclos formativos del departamento de Informática y Comunicaciones, uno Desarrollo de Aplicaciones Multiplataforma (</w:t>
-      </w:r>
-      <w:proofErr w:type="spellStart"/>
-      <w:r>
-        <w:t>DAM</w:t>
-      </w:r>
-      <w:proofErr w:type="spellEnd"/>
-      <w:r>
-        <w:t>) y otro Desarrollo de Aplicaciones Web (</w:t>
-      </w:r>
-      <w:proofErr w:type="spellStart"/>
-      <w:r>
-        <w:t>DAW</w:t>
-      </w:r>
-      <w:proofErr w:type="spellEnd"/>
-      <w:r>
-        <w:t xml:space="preserve">). La formación en empresa se realiza tanto en el primer curso como en el segundo curso de ambos ciclos. Mientras de </w:t>
-      </w:r>
-      <w:proofErr w:type="spellStart"/>
-      <w:r>
-        <w:t>DAM</w:t>
-      </w:r>
-      <w:proofErr w:type="spellEnd"/>
-      <w:r>
-        <w:t xml:space="preserve"> solamente tiene un curso vespertino, </w:t>
-      </w:r>
-      <w:proofErr w:type="spellStart"/>
-      <w:r>
-        <w:t>DAW</w:t>
-      </w:r>
-      <w:proofErr w:type="spellEnd"/>
-      <w:r>
-        <w:t xml:space="preserve"> tiene un curso diurno, vespertino y otro virtual.</w:t>
+        <w:t>El centro CIFP La Laboral imparte dos ciclos formativos del departamento de Informática y Comunicaciones, uno Desarrollo de Aplicaciones Multiplataforma (DAM) y otro Desarrollo de Aplicaciones Web (DAW). La formación en empresa se realiza tanto en el primer curso como en el segundo curso de ambos ciclos. Mientras de DAM solamente tiene un curso vespertino, DAW tiene un curso diurno, vespertino y otro virtual.</w:t>
       </w:r>
     </w:p>
     <w:p>
@@ -5153,7 +4990,6 @@
       </w:pPr>
       <w:bookmarkStart w:id="4" w:name="_Toc220775860"/>
       <w:r>
-        <w:lastRenderedPageBreak/>
         <w:t>ANÁLISIS Y DISEÑO</w:t>
       </w:r>
       <w:bookmarkEnd w:id="4"/>
@@ -5164,7 +5000,7 @@
       </w:r>
       <w:r>
         <w:rPr>
-          <w:rStyle w:val="Textoennegrita"/>
+          <w:rStyle w:val="Fuerte"/>
           <w:rFonts w:asciiTheme="majorHAnsi" w:eastAsiaTheme="majorEastAsia" w:hAnsiTheme="majorHAnsi"/>
           <w:b w:val="0"/>
         </w:rPr>
@@ -5236,10 +5072,18 @@
         <w:t xml:space="preserve"> </w:t>
       </w:r>
       <w:r>
-        <w:t>diferentes roles en el sistema. La aplicación tendrá los módulos funcionales</w:t>
-      </w:r>
-      <w:r>
-        <w:t xml:space="preserve"> y requisitos funcionales que se mue</w:t>
+        <w:t xml:space="preserve">diferentes roles en el sistema. La aplicación tendrá los </w:t>
+      </w:r>
+      <w:proofErr w:type="gramStart"/>
+      <w:r>
+        <w:t>módulos funcionales</w:t>
+      </w:r>
+      <w:r>
+        <w:t xml:space="preserve"> y requisitos funcionales</w:t>
+      </w:r>
+      <w:proofErr w:type="gramEnd"/>
+      <w:r>
+        <w:t xml:space="preserve"> que se mue</w:t>
       </w:r>
       <w:r>
         <w:t>s</w:t>
@@ -5301,6 +5145,9 @@
         <w:t>1</w:t>
       </w:r>
       <w:r>
+        <w:rPr>
+          <w:noProof/>
+        </w:rPr>
         <w:fldChar w:fldCharType="end"/>
       </w:r>
       <w:bookmarkEnd w:id="10"/>
@@ -7279,6 +7126,9 @@
         <w:t>2</w:t>
       </w:r>
       <w:r>
+        <w:rPr>
+          <w:noProof/>
+        </w:rPr>
         <w:fldChar w:fldCharType="end"/>
       </w:r>
       <w:bookmarkEnd w:id="17"/>
@@ -7596,7 +7446,6 @@
         <w:ind w:firstLine="708"/>
       </w:pPr>
       <w:r>
-        <w:lastRenderedPageBreak/>
         <w:t>-Actor: Cualquier usuario</w:t>
       </w:r>
     </w:p>
@@ -7659,21 +7508,436 @@
         <w:ind w:firstLine="708"/>
       </w:pPr>
       <w:r>
-        <w:t xml:space="preserve">- </w:t>
+        <w:t>- Postcondiciones: El usuario accede al sistema con permisos según su rol.</w:t>
+      </w:r>
+    </w:p>
+    <w:p/>
+    <w:p>
+      <w:r>
+        <w:t>CU02 – Cerrar sesión</w:t>
+      </w:r>
+    </w:p>
+    <w:p>
+      <w:pPr>
+        <w:ind w:firstLine="708"/>
+      </w:pPr>
+      <w:r>
+        <w:t>- Actor: Cualquier usuario</w:t>
+      </w:r>
+    </w:p>
+    <w:p>
+      <w:pPr>
+        <w:ind w:firstLine="708"/>
+      </w:pPr>
+      <w:r>
+        <w:t>- Descripción: El usuario cierra su sesión activa.</w:t>
+      </w:r>
+    </w:p>
+    <w:p>
+      <w:pPr>
+        <w:ind w:firstLine="708"/>
+      </w:pPr>
+      <w:r>
+        <w:t>- Precondiciones: Debe haber una sesión iniciada.</w:t>
+      </w:r>
+    </w:p>
+    <w:p>
+      <w:pPr>
+        <w:ind w:firstLine="708"/>
+      </w:pPr>
+      <w:r>
+        <w:t>- Flujo principal:</w:t>
+      </w:r>
+    </w:p>
+    <w:p>
+      <w:pPr>
+        <w:ind w:left="708" w:firstLine="708"/>
+      </w:pPr>
+      <w:r>
+        <w:t>- El usuario selecciona “Cerrar sesión”.</w:t>
+      </w:r>
+    </w:p>
+    <w:p>
+      <w:pPr>
+        <w:ind w:left="708" w:firstLine="708"/>
+      </w:pPr>
+      <w:r>
+        <w:t>- El sistema invalida la sesión.</w:t>
+      </w:r>
+    </w:p>
+    <w:p>
+      <w:pPr>
+        <w:ind w:firstLine="708"/>
+      </w:pPr>
+      <w:r>
+        <w:t>- Postcondiciones: La sesión queda cerrada</w:t>
+      </w:r>
+    </w:p>
+    <w:p>
+      <w:pPr>
+        <w:ind w:firstLine="708"/>
+      </w:pPr>
+    </w:p>
+    <w:p>
+      <w:r>
+        <w:t>CU03 – Gestionar tutores del centro</w:t>
+      </w:r>
+    </w:p>
+    <w:p>
+      <w:pPr>
+        <w:ind w:firstLine="708"/>
+      </w:pPr>
+      <w:r>
+        <w:t>- Actor: Administrador</w:t>
+      </w:r>
+    </w:p>
+    <w:p>
+      <w:pPr>
+        <w:ind w:firstLine="708"/>
+      </w:pPr>
+      <w:r>
+        <w:t>- Descripción: Alta, baja, modificación y consulta de tutores del centro.</w:t>
+      </w:r>
+    </w:p>
+    <w:p>
+      <w:pPr>
+        <w:ind w:firstLine="708"/>
+      </w:pPr>
+      <w:r>
+        <w:t>- Precondiciones: El administrador debe estar autenticado.</w:t>
+      </w:r>
+    </w:p>
+    <w:p>
+      <w:pPr>
+        <w:ind w:firstLine="708"/>
+      </w:pPr>
+      <w:r>
+        <w:t>- Flujo principal:</w:t>
+      </w:r>
+    </w:p>
+    <w:p>
+      <w:pPr>
+        <w:ind w:left="708" w:firstLine="708"/>
+      </w:pPr>
+      <w:r>
+        <w:t>- Seleccionar acción (alta/baja/modificar/consultar).</w:t>
+      </w:r>
+    </w:p>
+    <w:p>
+      <w:pPr>
+        <w:ind w:left="708" w:firstLine="708"/>
+      </w:pPr>
+      <w:r>
+        <w:t>- Introducir o editar datos.</w:t>
+      </w:r>
+    </w:p>
+    <w:p>
+      <w:pPr>
+        <w:ind w:left="708" w:firstLine="708"/>
+      </w:pPr>
+      <w:r>
+        <w:t>- Confirmar operación.</w:t>
+      </w:r>
+    </w:p>
+    <w:p>
+      <w:pPr>
+        <w:ind w:firstLine="708"/>
+      </w:pPr>
+      <w:r>
+        <w:t>- Postcondiciones: Los datos del tutor quedan actualizados.</w:t>
+      </w:r>
+    </w:p>
+    <w:p>
+      <w:pPr>
+        <w:ind w:firstLine="708"/>
+      </w:pPr>
+    </w:p>
+    <w:p>
+      <w:r>
+        <w:t>CU04 – Gestionar cursos</w:t>
+      </w:r>
+    </w:p>
+    <w:p>
+      <w:pPr>
+        <w:ind w:firstLine="708"/>
+      </w:pPr>
+      <w:r>
+        <w:t>- Actor: Administrador</w:t>
+      </w:r>
+    </w:p>
+    <w:p>
+      <w:pPr>
+        <w:ind w:firstLine="708"/>
+      </w:pPr>
+      <w:r>
+        <w:t>- Descripción: Alta, baja, modificación y consulta de cursos académicos.</w:t>
+      </w:r>
+    </w:p>
+    <w:p>
+      <w:pPr>
+        <w:ind w:firstLine="708"/>
+      </w:pPr>
+      <w:r>
+        <w:t>- Precondiciones: Sesión iniciada como administrador.</w:t>
+      </w:r>
+    </w:p>
+    <w:p>
+      <w:pPr>
+        <w:ind w:firstLine="708"/>
+      </w:pPr>
+      <w:r>
+        <w:t>- Flujo principal: Similar al CU03.</w:t>
+      </w:r>
+    </w:p>
+    <w:p>
+      <w:pPr>
+        <w:ind w:firstLine="708"/>
+      </w:pPr>
+      <w:r>
+        <w:t>- Postcondiciones: Los cursos quedan registrados o actualizados.</w:t>
+      </w:r>
+    </w:p>
+    <w:p>
+      <w:pPr>
+        <w:ind w:firstLine="708"/>
+      </w:pPr>
+    </w:p>
+    <w:p>
+      <w:r>
+        <w:t xml:space="preserve">CU05 – Asociar tutor a </w:t>
+      </w:r>
+      <w:r>
+        <w:t>Empresa</w:t>
+      </w:r>
+    </w:p>
+    <w:p>
+      <w:pPr>
+        <w:ind w:firstLine="708"/>
+      </w:pPr>
+      <w:r>
+        <w:t>- Actor: Administrador</w:t>
+      </w:r>
+    </w:p>
+    <w:p>
+      <w:pPr>
+        <w:ind w:firstLine="708"/>
+      </w:pPr>
+      <w:r>
+        <w:t>- Descripción: Asocia un tutor del centro a un curso.</w:t>
+      </w:r>
+    </w:p>
+    <w:p>
+      <w:pPr>
+        <w:ind w:firstLine="708"/>
+      </w:pPr>
+      <w:r>
+        <w:t>- Precondiciones: Deben existir tutor y curso.</w:t>
+      </w:r>
+    </w:p>
+    <w:p>
+      <w:pPr>
+        <w:ind w:firstLine="708"/>
+      </w:pPr>
+      <w:r>
+        <w:t>- Flujo principal:</w:t>
+      </w:r>
+    </w:p>
+    <w:p>
+      <w:pPr>
+        <w:ind w:left="708" w:firstLine="708"/>
+      </w:pPr>
+      <w:r>
+        <w:t>- Seleccionar curso.</w:t>
+      </w:r>
+    </w:p>
+    <w:p>
+      <w:pPr>
+        <w:ind w:left="708" w:firstLine="708"/>
+      </w:pPr>
+      <w:r>
+        <w:t>- Seleccionar tutor.</w:t>
+      </w:r>
+    </w:p>
+    <w:p>
+      <w:pPr>
+        <w:ind w:left="708" w:firstLine="708"/>
+      </w:pPr>
+      <w:r>
+        <w:t>- Confirmar asociación.</w:t>
+      </w:r>
+    </w:p>
+    <w:p>
+      <w:pPr>
+        <w:ind w:firstLine="708"/>
+      </w:pPr>
+      <w:r>
+        <w:t>- Postcondiciones: El tutor queda vinculado al curso.</w:t>
+      </w:r>
+    </w:p>
+    <w:p/>
+    <w:p>
+      <w:r>
+        <w:t>CU06 – Gestionar estudiantes</w:t>
+      </w:r>
+    </w:p>
+    <w:p>
+      <w:pPr>
+        <w:ind w:firstLine="708"/>
+      </w:pPr>
+      <w:r>
+        <w:t>- Actor: Administrador, Profesor tutor</w:t>
+      </w:r>
+    </w:p>
+    <w:p>
+      <w:pPr>
+        <w:ind w:firstLine="708"/>
+      </w:pPr>
+      <w:r>
+        <w:t>- Descripción: Alta, baja, modificación y consulta de estudiantes.</w:t>
+      </w:r>
+    </w:p>
+    <w:p>
+      <w:pPr>
+        <w:ind w:firstLine="708"/>
+      </w:pPr>
+      <w:r>
+        <w:t>- Precondiciones: Sesión iniciada como administrador o profesor tutor.</w:t>
+      </w:r>
+    </w:p>
+    <w:p>
+      <w:pPr>
+        <w:ind w:firstLine="708"/>
+      </w:pPr>
+      <w:r>
+        <w:t>- Flujo principal:</w:t>
+      </w:r>
+    </w:p>
+    <w:p>
+      <w:pPr>
+        <w:ind w:left="708" w:firstLine="708"/>
+      </w:pPr>
+      <w:r>
+        <w:t>- Seleccionar acción (alta/baja/modificar/consultar).</w:t>
+      </w:r>
+    </w:p>
+    <w:p>
+      <w:pPr>
+        <w:ind w:left="708" w:firstLine="708"/>
+      </w:pPr>
+      <w:r>
+        <w:t>- Introducir o editar datos.</w:t>
+      </w:r>
+    </w:p>
+    <w:p>
+      <w:pPr>
+        <w:ind w:left="708" w:firstLine="708"/>
+      </w:pPr>
+      <w:r>
+        <w:t>- Confirmar operación</w:t>
+      </w:r>
+    </w:p>
+    <w:p>
+      <w:pPr>
+        <w:ind w:firstLine="708"/>
+      </w:pPr>
+      <w:r>
+        <w:t>- Postcondiciones: Los datos del estudiante quedan actualizados.</w:t>
+      </w:r>
+    </w:p>
+    <w:p/>
+    <w:p>
+      <w:r>
+        <w:t>CU07 – Modificar datos propios</w:t>
+      </w:r>
+    </w:p>
+    <w:p>
+      <w:pPr>
+        <w:ind w:firstLine="708"/>
+      </w:pPr>
+      <w:r>
+        <w:t xml:space="preserve">- Actor: </w:t>
       </w:r>
       <w:proofErr w:type="spellStart"/>
       <w:r>
-        <w:t>Postcondiciones</w:t>
+        <w:t>Administador</w:t>
       </w:r>
       <w:proofErr w:type="spellEnd"/>
       <w:r>
-        <w:t>: El usuario accede al sistema con permisos según su rol.</w:t>
+        <w:t>, profesor tutor, tutor de empresa, estudiante</w:t>
+      </w:r>
+    </w:p>
+    <w:p>
+      <w:pPr>
+        <w:ind w:firstLine="708"/>
+      </w:pPr>
+      <w:r>
+        <w:t>- Descripción: Según</w:t>
+      </w:r>
+      <w:r>
+        <w:t xml:space="preserve"> </w:t>
+      </w:r>
+      <w:r>
+        <w:t xml:space="preserve">rol puede modificar </w:t>
+      </w:r>
+      <w:r>
+        <w:t>algunos</w:t>
+      </w:r>
+      <w:r>
+        <w:t xml:space="preserve"> datos personales.</w:t>
+      </w:r>
+    </w:p>
+    <w:p>
+      <w:pPr>
+        <w:ind w:firstLine="708"/>
+      </w:pPr>
+      <w:r>
+        <w:t>- Precondiciones: Sesión iniciada.</w:t>
+      </w:r>
+    </w:p>
+    <w:p>
+      <w:pPr>
+        <w:ind w:firstLine="708"/>
+      </w:pPr>
+      <w:r>
+        <w:t>- Flujo principal:</w:t>
+      </w:r>
+    </w:p>
+    <w:p>
+      <w:pPr>
+        <w:ind w:left="708" w:firstLine="708"/>
+      </w:pPr>
+      <w:r>
+        <w:t>- Acceder a “Mis datos”.</w:t>
+      </w:r>
+    </w:p>
+    <w:p>
+      <w:pPr>
+        <w:ind w:left="708" w:firstLine="708"/>
+      </w:pPr>
+      <w:r>
+        <w:t>- Editar campos permitidos.</w:t>
+      </w:r>
+    </w:p>
+    <w:p>
+      <w:pPr>
+        <w:ind w:left="708" w:firstLine="708"/>
+      </w:pPr>
+      <w:r>
+        <w:t>- Guardar cambios.</w:t>
+      </w:r>
+    </w:p>
+    <w:p>
+      <w:pPr>
+        <w:ind w:firstLine="708"/>
+      </w:pPr>
+      <w:r>
+        <w:t>- Postcondiciones: Datos actualizados.</w:t>
       </w:r>
     </w:p>
     <w:p/>
     <w:p>
       <w:r>
-        <w:t>CU02 – Cerrar sesión</w:t>
+        <w:t>CU08 – Gestionar empresas</w:t>
       </w:r>
     </w:p>
     <w:p>
@@ -7681,476 +7945,6 @@
         <w:ind w:firstLine="708"/>
       </w:pPr>
       <w:r>
-        <w:t>- Actor: Cualquier usuario</w:t>
-      </w:r>
-    </w:p>
-    <w:p>
-      <w:pPr>
-        <w:ind w:firstLine="708"/>
-      </w:pPr>
-      <w:r>
-        <w:t>- Descripción: El usuario cierra su sesión activa.</w:t>
-      </w:r>
-    </w:p>
-    <w:p>
-      <w:pPr>
-        <w:ind w:firstLine="708"/>
-      </w:pPr>
-      <w:r>
-        <w:t>- Precondiciones: Debe haber una sesión iniciada.</w:t>
-      </w:r>
-    </w:p>
-    <w:p>
-      <w:pPr>
-        <w:ind w:firstLine="708"/>
-      </w:pPr>
-      <w:r>
-        <w:t>- Flujo principal:</w:t>
-      </w:r>
-    </w:p>
-    <w:p>
-      <w:pPr>
-        <w:ind w:left="708" w:firstLine="708"/>
-      </w:pPr>
-      <w:r>
-        <w:t>- El usuario selecciona “Cerrar sesión”.</w:t>
-      </w:r>
-    </w:p>
-    <w:p>
-      <w:pPr>
-        <w:ind w:left="708" w:firstLine="708"/>
-      </w:pPr>
-      <w:r>
-        <w:t>- El sistema invalida la sesión.</w:t>
-      </w:r>
-    </w:p>
-    <w:p>
-      <w:pPr>
-        <w:ind w:firstLine="708"/>
-      </w:pPr>
-      <w:r>
-        <w:t xml:space="preserve">- </w:t>
-      </w:r>
-      <w:proofErr w:type="spellStart"/>
-      <w:r>
-        <w:t>Postcondiciones</w:t>
-      </w:r>
-      <w:proofErr w:type="spellEnd"/>
-      <w:r>
-        <w:t>: La sesión queda cerrada</w:t>
-      </w:r>
-    </w:p>
-    <w:p>
-      <w:pPr>
-        <w:ind w:firstLine="708"/>
-      </w:pPr>
-    </w:p>
-    <w:p>
-      <w:r>
-        <w:t>CU03 – Gestionar tutores del centro</w:t>
-      </w:r>
-    </w:p>
-    <w:p>
-      <w:pPr>
-        <w:ind w:firstLine="708"/>
-      </w:pPr>
-      <w:r>
-        <w:t>- Actor: Administrador</w:t>
-      </w:r>
-    </w:p>
-    <w:p>
-      <w:pPr>
-        <w:ind w:firstLine="708"/>
-      </w:pPr>
-      <w:r>
-        <w:t>- Descripción: Alta, baja, modificación y consulta de tutores del centro.</w:t>
-      </w:r>
-    </w:p>
-    <w:p>
-      <w:pPr>
-        <w:ind w:firstLine="708"/>
-      </w:pPr>
-      <w:r>
-        <w:t>- Precondiciones: El administrador debe estar autenticado.</w:t>
-      </w:r>
-    </w:p>
-    <w:p>
-      <w:pPr>
-        <w:ind w:firstLine="708"/>
-      </w:pPr>
-      <w:r>
-        <w:t>- Flujo principal:</w:t>
-      </w:r>
-    </w:p>
-    <w:p>
-      <w:pPr>
-        <w:ind w:left="708" w:firstLine="708"/>
-      </w:pPr>
-      <w:r>
-        <w:t>- Seleccionar acción (alta/baja/modificar/consultar).</w:t>
-      </w:r>
-    </w:p>
-    <w:p>
-      <w:pPr>
-        <w:ind w:left="708" w:firstLine="708"/>
-      </w:pPr>
-      <w:r>
-        <w:t>- Introducir o editar datos.</w:t>
-      </w:r>
-    </w:p>
-    <w:p>
-      <w:pPr>
-        <w:ind w:left="708" w:firstLine="708"/>
-      </w:pPr>
-      <w:r>
-        <w:t>- Confirmar operación.</w:t>
-      </w:r>
-    </w:p>
-    <w:p>
-      <w:pPr>
-        <w:ind w:firstLine="708"/>
-      </w:pPr>
-      <w:r>
-        <w:t xml:space="preserve">- </w:t>
-      </w:r>
-      <w:proofErr w:type="spellStart"/>
-      <w:r>
-        <w:t>Postcondiciones</w:t>
-      </w:r>
-      <w:proofErr w:type="spellEnd"/>
-      <w:r>
-        <w:t>: Los datos del tutor quedan actualizados.</w:t>
-      </w:r>
-    </w:p>
-    <w:p>
-      <w:pPr>
-        <w:ind w:firstLine="708"/>
-      </w:pPr>
-    </w:p>
-    <w:p>
-      <w:r>
-        <w:t>CU04 – Gestionar cursos</w:t>
-      </w:r>
-    </w:p>
-    <w:p>
-      <w:pPr>
-        <w:ind w:firstLine="708"/>
-      </w:pPr>
-      <w:r>
-        <w:t>- Actor: Administrador</w:t>
-      </w:r>
-    </w:p>
-    <w:p>
-      <w:pPr>
-        <w:ind w:firstLine="708"/>
-      </w:pPr>
-      <w:r>
-        <w:t>- Descripción: Alta, baja, modificación y consulta de cursos académicos.</w:t>
-      </w:r>
-    </w:p>
-    <w:p>
-      <w:pPr>
-        <w:ind w:firstLine="708"/>
-      </w:pPr>
-      <w:r>
-        <w:t>- Precondiciones: Sesión iniciada como administrador.</w:t>
-      </w:r>
-    </w:p>
-    <w:p>
-      <w:pPr>
-        <w:ind w:firstLine="708"/>
-      </w:pPr>
-      <w:r>
-        <w:t>- Flujo principal: Similar al CU03.</w:t>
-      </w:r>
-    </w:p>
-    <w:p>
-      <w:pPr>
-        <w:ind w:firstLine="708"/>
-      </w:pPr>
-      <w:r>
-        <w:lastRenderedPageBreak/>
-        <w:t xml:space="preserve">- </w:t>
-      </w:r>
-      <w:proofErr w:type="spellStart"/>
-      <w:r>
-        <w:t>Postcondiciones</w:t>
-      </w:r>
-      <w:proofErr w:type="spellEnd"/>
-      <w:r>
-        <w:t>: Los cursos quedan registrados o actualizados.</w:t>
-      </w:r>
-    </w:p>
-    <w:p>
-      <w:pPr>
-        <w:ind w:firstLine="708"/>
-      </w:pPr>
-    </w:p>
-    <w:p>
-      <w:r>
-        <w:t>CU05 – Asociar tutor a curso</w:t>
-      </w:r>
-    </w:p>
-    <w:p>
-      <w:pPr>
-        <w:ind w:firstLine="708"/>
-      </w:pPr>
-      <w:r>
-        <w:t>- Actor: Administrador</w:t>
-      </w:r>
-    </w:p>
-    <w:p>
-      <w:pPr>
-        <w:ind w:firstLine="708"/>
-      </w:pPr>
-      <w:r>
-        <w:t>- Descripción: Asocia un tutor del centro a un curso.</w:t>
-      </w:r>
-    </w:p>
-    <w:p>
-      <w:pPr>
-        <w:ind w:firstLine="708"/>
-      </w:pPr>
-      <w:r>
-        <w:t>- Precondiciones: Deben existir tutor y curso.</w:t>
-      </w:r>
-    </w:p>
-    <w:p>
-      <w:pPr>
-        <w:ind w:firstLine="708"/>
-      </w:pPr>
-      <w:r>
-        <w:t>- Flujo principal:</w:t>
-      </w:r>
-    </w:p>
-    <w:p>
-      <w:pPr>
-        <w:ind w:left="708" w:firstLine="708"/>
-      </w:pPr>
-      <w:r>
-        <w:t>- Seleccionar curso.</w:t>
-      </w:r>
-    </w:p>
-    <w:p>
-      <w:pPr>
-        <w:ind w:left="708" w:firstLine="708"/>
-      </w:pPr>
-      <w:r>
-        <w:t>- Seleccionar tutor.</w:t>
-      </w:r>
-    </w:p>
-    <w:p>
-      <w:pPr>
-        <w:ind w:left="708" w:firstLine="708"/>
-      </w:pPr>
-      <w:r>
-        <w:t>- Confirmar asociación.</w:t>
-      </w:r>
-    </w:p>
-    <w:p>
-      <w:pPr>
-        <w:ind w:firstLine="708"/>
-      </w:pPr>
-      <w:r>
-        <w:t xml:space="preserve">- </w:t>
-      </w:r>
-      <w:proofErr w:type="spellStart"/>
-      <w:r>
-        <w:t>Postcondiciones</w:t>
-      </w:r>
-      <w:proofErr w:type="spellEnd"/>
-      <w:r>
-        <w:t>: El tutor queda vinculado al curso.</w:t>
-      </w:r>
-    </w:p>
-    <w:p/>
-    <w:p>
-      <w:r>
-        <w:t>CU06 – Gestionar estudiantes</w:t>
-      </w:r>
-    </w:p>
-    <w:p>
-      <w:pPr>
-        <w:ind w:firstLine="708"/>
-      </w:pPr>
-      <w:r>
-        <w:t>- Actor: Administrador, Profesor tutor</w:t>
-      </w:r>
-    </w:p>
-    <w:p>
-      <w:pPr>
-        <w:ind w:firstLine="708"/>
-      </w:pPr>
-      <w:r>
-        <w:t>- Descripción: Alta, baja, modificación y consulta de estudiantes.</w:t>
-      </w:r>
-    </w:p>
-    <w:p>
-      <w:pPr>
-        <w:ind w:firstLine="708"/>
-      </w:pPr>
-      <w:r>
-        <w:t>- Precondiciones: Sesión iniciada como administrador o profesor tutor.</w:t>
-      </w:r>
-    </w:p>
-    <w:p>
-      <w:pPr>
-        <w:ind w:firstLine="708"/>
-      </w:pPr>
-      <w:r>
-        <w:t>- Flujo principal:</w:t>
-      </w:r>
-    </w:p>
-    <w:p>
-      <w:pPr>
-        <w:ind w:left="708" w:firstLine="708"/>
-      </w:pPr>
-      <w:r>
-        <w:t>- Seleccionar acción (alta/baja/modificar/consultar).</w:t>
-      </w:r>
-    </w:p>
-    <w:p>
-      <w:pPr>
-        <w:ind w:left="708" w:firstLine="708"/>
-      </w:pPr>
-      <w:r>
-        <w:t>- Introducir o editar datos.</w:t>
-      </w:r>
-    </w:p>
-    <w:p>
-      <w:pPr>
-        <w:ind w:left="708" w:firstLine="708"/>
-      </w:pPr>
-      <w:r>
-        <w:t>- Confirmar operación</w:t>
-      </w:r>
-    </w:p>
-    <w:p>
-      <w:pPr>
-        <w:ind w:firstLine="708"/>
-      </w:pPr>
-      <w:r>
-        <w:t xml:space="preserve">- </w:t>
-      </w:r>
-      <w:proofErr w:type="spellStart"/>
-      <w:r>
-        <w:t>Postcondiciones</w:t>
-      </w:r>
-      <w:proofErr w:type="spellEnd"/>
-      <w:r>
-        <w:t>: Los datos del estudiante quedan actualizados.</w:t>
-      </w:r>
-    </w:p>
-    <w:p/>
-    <w:p>
-      <w:r>
-        <w:t>CU07 – Modificar datos propios</w:t>
-      </w:r>
-    </w:p>
-    <w:p>
-      <w:pPr>
-        <w:ind w:firstLine="708"/>
-      </w:pPr>
-      <w:r>
-        <w:t xml:space="preserve">- Actor: </w:t>
-      </w:r>
-      <w:proofErr w:type="spellStart"/>
-      <w:r>
-        <w:t>Administador</w:t>
-      </w:r>
-      <w:proofErr w:type="spellEnd"/>
-      <w:r>
-        <w:t>, profesor tutor, tutor de empresa, estudiante</w:t>
-      </w:r>
-    </w:p>
-    <w:p>
-      <w:pPr>
-        <w:ind w:firstLine="708"/>
-      </w:pPr>
-      <w:r>
-        <w:t>- Descripción: Según</w:t>
-      </w:r>
-      <w:r>
-        <w:t xml:space="preserve"> </w:t>
-      </w:r>
-      <w:r>
-        <w:t xml:space="preserve">rol puede modificar </w:t>
-      </w:r>
-      <w:r>
-        <w:t>algunos</w:t>
-      </w:r>
-      <w:r>
-        <w:t xml:space="preserve"> datos personales.</w:t>
-      </w:r>
-    </w:p>
-    <w:p>
-      <w:pPr>
-        <w:ind w:firstLine="708"/>
-      </w:pPr>
-      <w:r>
-        <w:t>- Precondiciones: Sesión iniciada.</w:t>
-      </w:r>
-    </w:p>
-    <w:p>
-      <w:pPr>
-        <w:ind w:firstLine="708"/>
-      </w:pPr>
-      <w:r>
-        <w:t>- Flujo principal:</w:t>
-      </w:r>
-    </w:p>
-    <w:p>
-      <w:pPr>
-        <w:ind w:left="708" w:firstLine="708"/>
-      </w:pPr>
-      <w:r>
-        <w:t>- Acceder a “Mis datos”.</w:t>
-      </w:r>
-    </w:p>
-    <w:p>
-      <w:pPr>
-        <w:ind w:left="708" w:firstLine="708"/>
-      </w:pPr>
-      <w:r>
-        <w:t>- Editar campos permitidos.</w:t>
-      </w:r>
-    </w:p>
-    <w:p>
-      <w:pPr>
-        <w:ind w:left="708" w:firstLine="708"/>
-      </w:pPr>
-      <w:r>
-        <w:t>- Guardar cambios.</w:t>
-      </w:r>
-    </w:p>
-    <w:p>
-      <w:pPr>
-        <w:ind w:firstLine="708"/>
-      </w:pPr>
-      <w:r>
-        <w:t xml:space="preserve">- </w:t>
-      </w:r>
-      <w:proofErr w:type="spellStart"/>
-      <w:r>
-        <w:t>Postcondiciones</w:t>
-      </w:r>
-      <w:proofErr w:type="spellEnd"/>
-      <w:r>
-        <w:t>: Datos actualizados.</w:t>
-      </w:r>
-    </w:p>
-    <w:p/>
-    <w:p>
-      <w:r>
-        <w:t>CU08 – Gestionar empresas</w:t>
-      </w:r>
-    </w:p>
-    <w:p>
-      <w:pPr>
-        <w:ind w:firstLine="708"/>
-      </w:pPr>
-      <w:r>
-        <w:lastRenderedPageBreak/>
         <w:t>- Actor: Administrador, Profesor tutor</w:t>
       </w:r>
     </w:p>
@@ -8210,15 +8004,7 @@
         <w:ind w:firstLine="708"/>
       </w:pPr>
       <w:r>
-        <w:t xml:space="preserve">- </w:t>
-      </w:r>
-      <w:proofErr w:type="spellStart"/>
-      <w:r>
-        <w:t>Postcondiciones</w:t>
-      </w:r>
-      <w:proofErr w:type="spellEnd"/>
-      <w:r>
-        <w:t>: Empresa registrada o actualizada.</w:t>
+        <w:t>- Postcondiciones: Empresa registrada o actualizada.</w:t>
       </w:r>
       <w:r>
         <w:tab/>
@@ -8298,15 +8084,7 @@
         <w:ind w:firstLine="708"/>
       </w:pPr>
       <w:r>
-        <w:t xml:space="preserve">- </w:t>
-      </w:r>
-      <w:proofErr w:type="spellStart"/>
-      <w:r>
-        <w:t>Postcondiciones</w:t>
-      </w:r>
-      <w:proofErr w:type="spellEnd"/>
-      <w:r>
-        <w:t>: Tutor de empresa registrado o actualizado.</w:t>
+        <w:t>- Postcondiciones: Tutor de empresa registrado o actualizado.</w:t>
       </w:r>
     </w:p>
     <w:p/>
@@ -8384,15 +8162,7 @@
         <w:ind w:firstLine="708"/>
       </w:pPr>
       <w:r>
-        <w:t xml:space="preserve">- </w:t>
-      </w:r>
-      <w:proofErr w:type="spellStart"/>
-      <w:r>
-        <w:t>Postcondiciones</w:t>
-      </w:r>
-      <w:proofErr w:type="spellEnd"/>
-      <w:r>
-        <w:t>: El estudiante queda vinculado a la empresa y tutor.</w:t>
+        <w:t>- Postcondiciones: El estudiante queda vinculado a la empresa y tutor.</w:t>
       </w:r>
     </w:p>
     <w:p/>
@@ -8414,7 +8184,6 @@
         <w:ind w:left="708"/>
       </w:pPr>
       <w:r>
-        <w:lastRenderedPageBreak/>
         <w:t>- Descripción: Registrar una nueva asignación cuando una empresa devuelve a un estudiante.</w:t>
       </w:r>
     </w:p>
@@ -8463,15 +8232,7 @@
         <w:ind w:firstLine="708"/>
       </w:pPr>
       <w:r>
-        <w:t xml:space="preserve">- </w:t>
-      </w:r>
-      <w:proofErr w:type="spellStart"/>
-      <w:r>
-        <w:t>Postcondiciones</w:t>
-      </w:r>
-      <w:proofErr w:type="spellEnd"/>
-      <w:r>
-        <w:t>: Se crea un nuevo registro de formación.</w:t>
+        <w:t>- Postcondiciones: Se crea un nuevo registro de formación.</w:t>
       </w:r>
     </w:p>
     <w:p/>
@@ -8547,15 +8308,7 @@
         <w:ind w:firstLine="708"/>
       </w:pPr>
       <w:r>
-        <w:t xml:space="preserve">- </w:t>
-      </w:r>
-      <w:proofErr w:type="spellStart"/>
-      <w:r>
-        <w:t>Postcondiciones</w:t>
-      </w:r>
-      <w:proofErr w:type="spellEnd"/>
-      <w:r>
-        <w:t>: Falta registrada.</w:t>
+        <w:t>- Postcondiciones: Falta registrada.</w:t>
       </w:r>
     </w:p>
     <w:p/>
@@ -8617,15 +8370,7 @@
         <w:ind w:firstLine="708"/>
       </w:pPr>
       <w:r>
-        <w:t xml:space="preserve">- </w:t>
-      </w:r>
-      <w:proofErr w:type="spellStart"/>
-      <w:r>
-        <w:t>Postcondiciones</w:t>
-      </w:r>
-      <w:proofErr w:type="spellEnd"/>
-      <w:r>
-        <w:t>: Ninguna</w:t>
+        <w:t>- Postcondiciones: Ninguna</w:t>
       </w:r>
     </w:p>
     <w:p>
@@ -8681,7 +8426,6 @@
         <w:ind w:left="708" w:firstLine="708"/>
       </w:pPr>
       <w:r>
-        <w:lastRenderedPageBreak/>
         <w:t>- Seleccionar estudiante.</w:t>
       </w:r>
     </w:p>
@@ -8706,15 +8450,7 @@
         <w:ind w:firstLine="708"/>
       </w:pPr>
       <w:r>
-        <w:t xml:space="preserve">- </w:t>
-      </w:r>
-      <w:proofErr w:type="spellStart"/>
-      <w:r>
-        <w:t>Postcondiciones</w:t>
-      </w:r>
-      <w:proofErr w:type="spellEnd"/>
-      <w:r>
-        <w:t>: Calificación registrada</w:t>
+        <w:t>- Postcondiciones: Calificación registrada</w:t>
       </w:r>
     </w:p>
     <w:p/>
@@ -8776,15 +8512,7 @@
         <w:ind w:firstLine="708"/>
       </w:pPr>
       <w:r>
-        <w:t xml:space="preserve">- </w:t>
-      </w:r>
-      <w:proofErr w:type="spellStart"/>
-      <w:r>
-        <w:t>Postcondiciones</w:t>
-      </w:r>
-      <w:proofErr w:type="spellEnd"/>
-      <w:r>
-        <w:t>: Ninguna.</w:t>
+        <w:t>- Postcondiciones: Ninguna.</w:t>
       </w:r>
     </w:p>
     <w:p/>
@@ -8854,15 +8582,7 @@
         <w:ind w:firstLine="708"/>
       </w:pPr>
       <w:r>
-        <w:t xml:space="preserve">- </w:t>
-      </w:r>
-      <w:proofErr w:type="spellStart"/>
-      <w:r>
-        <w:t>Postcondiciones</w:t>
-      </w:r>
-      <w:proofErr w:type="spellEnd"/>
-      <w:r>
-        <w:t>: Justificante almacenado</w:t>
+        <w:t>- Postcondiciones: Justificante almacenado</w:t>
       </w:r>
     </w:p>
     <w:p/>
@@ -8876,13 +8596,7 @@
         <w:ind w:firstLine="708"/>
       </w:pPr>
       <w:r>
-        <w:t xml:space="preserve">- Actor: </w:t>
-      </w:r>
-      <w:r>
-        <w:t xml:space="preserve">Profesor tutor, tutor de empresa, </w:t>
-      </w:r>
-      <w:r>
-        <w:t>Estudiante</w:t>
+        <w:t>- Actor: Profesor tutor, tutor de empresa, Estudiante</w:t>
       </w:r>
     </w:p>
     <w:p>
@@ -8890,10 +8604,7 @@
         <w:ind w:firstLine="708"/>
       </w:pPr>
       <w:r>
-        <w:t xml:space="preserve">- Descripción: El estudiante </w:t>
-      </w:r>
-      <w:r>
-        <w:t>crea una incidencia que será leída por los tutores.</w:t>
+        <w:t>- Descripción: El estudiante crea una incidencia que será leída por los tutores.</w:t>
       </w:r>
     </w:p>
     <w:p>
@@ -8901,10 +8612,7 @@
         <w:ind w:firstLine="708"/>
       </w:pPr>
       <w:r>
-        <w:t xml:space="preserve"> </w:t>
-      </w:r>
-      <w:r>
-        <w:t>- Precondiciones:</w:t>
+        <w:t xml:space="preserve"> - Precondiciones:</w:t>
       </w:r>
       <w:r>
         <w:t xml:space="preserve"> tener rol de estudiante</w:t>
@@ -8953,15 +8661,7 @@
         <w:ind w:firstLine="708"/>
       </w:pPr>
       <w:r>
-        <w:t xml:space="preserve">- </w:t>
-      </w:r>
-      <w:proofErr w:type="spellStart"/>
-      <w:r>
-        <w:t>Postcondiciones</w:t>
-      </w:r>
-      <w:proofErr w:type="spellEnd"/>
-      <w:r>
-        <w:t>: incidencia almacenada</w:t>
+        <w:t>- Postcondiciones: incidencia almacenada</w:t>
       </w:r>
     </w:p>
     <w:p/>
@@ -8983,13 +8683,7 @@
         <w:ind w:firstLine="708"/>
       </w:pPr>
       <w:r>
-        <w:t>- Descripción:</w:t>
-      </w:r>
-      <w:r>
-        <w:t xml:space="preserve"> gestión de los documentos de seguimiento de formación</w:t>
-      </w:r>
-      <w:r>
-        <w:t>.</w:t>
+        <w:t>- Descripción: gestión de los documentos de seguimiento de formación.</w:t>
       </w:r>
     </w:p>
     <w:p>
@@ -8997,13 +8691,7 @@
         <w:ind w:firstLine="708"/>
       </w:pPr>
       <w:r>
-        <w:t xml:space="preserve"> - Precondiciones: </w:t>
-      </w:r>
-      <w:r>
-        <w:t>sesión iniciada</w:t>
-      </w:r>
-      <w:r>
-        <w:t>.</w:t>
+        <w:t xml:space="preserve"> - Precondiciones: sesión iniciada.</w:t>
       </w:r>
     </w:p>
     <w:p>
@@ -9019,13 +8707,7 @@
         <w:ind w:left="708" w:firstLine="708"/>
       </w:pPr>
       <w:r>
-        <w:t xml:space="preserve">- Seleccionar </w:t>
-      </w:r>
-      <w:r>
-        <w:t>gestión informe seguimiento</w:t>
-      </w:r>
-      <w:r>
-        <w:t>.</w:t>
+        <w:t>- Seleccionar gestión informe seguimiento.</w:t>
       </w:r>
     </w:p>
     <w:p>
@@ -9033,13 +8715,7 @@
         <w:ind w:left="708" w:firstLine="708"/>
       </w:pPr>
       <w:r>
-        <w:t>- Añadir</w:t>
-      </w:r>
-      <w:r>
-        <w:t xml:space="preserve"> documento</w:t>
-      </w:r>
-      <w:r>
-        <w:t>.</w:t>
+        <w:t>- Añadir documento.</w:t>
       </w:r>
     </w:p>
     <w:p>
@@ -9055,21 +8731,7 @@
         <w:ind w:firstLine="708"/>
       </w:pPr>
       <w:r>
-        <w:t xml:space="preserve">- </w:t>
-      </w:r>
-      <w:proofErr w:type="spellStart"/>
-      <w:r>
-        <w:t>Postcondiciones</w:t>
-      </w:r>
-      <w:proofErr w:type="spellEnd"/>
-      <w:r>
-        <w:t>: documento</w:t>
-      </w:r>
-      <w:r>
-        <w:t xml:space="preserve"> almacenad</w:t>
-      </w:r>
-      <w:r>
-        <w:t>o</w:t>
+        <w:t>- Postcondiciones: documento almacenado</w:t>
       </w:r>
     </w:p>
     <w:p/>
@@ -9328,7 +8990,15 @@
       </w:r>
       <w:proofErr w:type="spellEnd"/>
       <w:r>
-        <w:t>:(Calle Evaristo Valle Nº 5 3ª)</w:t>
+        <w:t xml:space="preserve">:(Calle Evaristo Valle </w:t>
+      </w:r>
+      <w:proofErr w:type="spellStart"/>
+      <w:r>
+        <w:t>Nº</w:t>
+      </w:r>
+      <w:proofErr w:type="spellEnd"/>
+      <w:r>
+        <w:t xml:space="preserve"> 5 3ª)</w:t>
       </w:r>
     </w:p>
     <w:p>
@@ -9388,18 +9058,6 @@
       </w:pPr>
       <w:r>
         <w:t xml:space="preserve">curso </w:t>
-      </w:r>
-    </w:p>
-    <w:p>
-      <w:pPr>
-        <w:numPr>
-          <w:ilvl w:val="1"/>
-          <w:numId w:val="12"/>
-        </w:numPr>
-      </w:pPr>
-      <w:r>
-        <w:lastRenderedPageBreak/>
-        <w:t>nota media</w:t>
       </w:r>
     </w:p>
     <w:p/>
@@ -9740,21 +9398,8 @@
           <w:numId w:val="12"/>
         </w:numPr>
       </w:pPr>
-      <w:proofErr w:type="spellStart"/>
-      <w:r>
-        <w:t>código_</w:t>
-      </w:r>
-      <w:proofErr w:type="gramStart"/>
-      <w:r>
-        <w:t>tutor</w:t>
-      </w:r>
-      <w:proofErr w:type="spellEnd"/>
-      <w:r>
-        <w:t xml:space="preserve">  único</w:t>
-      </w:r>
-      <w:proofErr w:type="gramEnd"/>
-      <w:r>
-        <w:t xml:space="preserve"> del tutor en el centro educativo</w:t>
+      <w:r>
+        <w:t>email</w:t>
       </w:r>
     </w:p>
     <w:p>
@@ -9765,7 +9410,7 @@
         </w:numPr>
       </w:pPr>
       <w:r>
-        <w:t>departamento</w:t>
+        <w:t>teléfono</w:t>
       </w:r>
     </w:p>
     <w:p>
@@ -9776,137 +9421,13 @@
         </w:numPr>
       </w:pPr>
       <w:r>
-        <w:t>email</w:t>
-      </w:r>
-    </w:p>
-    <w:p>
-      <w:pPr>
-        <w:numPr>
-          <w:ilvl w:val="1"/>
-          <w:numId w:val="12"/>
-        </w:numPr>
-      </w:pPr>
-      <w:r>
-        <w:t xml:space="preserve">especialidad </w:t>
+        <w:t xml:space="preserve">fecha </w:t>
       </w:r>
       <w:proofErr w:type="spellStart"/>
       <w:r>
-        <w:t>enum</w:t>
+        <w:t>ingresp</w:t>
       </w:r>
       <w:proofErr w:type="spellEnd"/>
-      <w:r>
-        <w:t xml:space="preserve"> </w:t>
-      </w:r>
-      <w:proofErr w:type="spellStart"/>
-      <w:r>
-        <w:t>ej</w:t>
-      </w:r>
-      <w:proofErr w:type="spellEnd"/>
-      <w:r>
-        <w:t>:(Desarrollo de Aplicaciones Multiplataforma)</w:t>
-      </w:r>
-    </w:p>
-    <w:p>
-      <w:pPr>
-        <w:numPr>
-          <w:ilvl w:val="1"/>
-          <w:numId w:val="12"/>
-        </w:numPr>
-      </w:pPr>
-      <w:r>
-        <w:t xml:space="preserve">horario de </w:t>
-      </w:r>
-      <w:proofErr w:type="spellStart"/>
-      <w:r>
-        <w:t>tutoria</w:t>
-      </w:r>
-      <w:proofErr w:type="spellEnd"/>
-    </w:p>
-    <w:p>
-      <w:pPr>
-        <w:numPr>
-          <w:ilvl w:val="1"/>
-          <w:numId w:val="12"/>
-        </w:numPr>
-      </w:pPr>
-      <w:r>
-        <w:t>aula asignada</w:t>
-      </w:r>
-    </w:p>
-    <w:p>
-      <w:pPr>
-        <w:numPr>
-          <w:ilvl w:val="1"/>
-          <w:numId w:val="12"/>
-        </w:numPr>
-      </w:pPr>
-      <w:r>
-        <w:t>cursos asignados (tabla de relación entre profesor y curso)</w:t>
-      </w:r>
-    </w:p>
-    <w:p>
-      <w:pPr>
-        <w:numPr>
-          <w:ilvl w:val="1"/>
-          <w:numId w:val="12"/>
-        </w:numPr>
-      </w:pPr>
-      <w:r>
-        <w:t xml:space="preserve">es </w:t>
-      </w:r>
-      <w:proofErr w:type="gramStart"/>
-      <w:r>
-        <w:t xml:space="preserve">Coordinador  </w:t>
-      </w:r>
-      <w:proofErr w:type="spellStart"/>
-      <w:r>
-        <w:t>Boolean</w:t>
-      </w:r>
-      <w:proofErr w:type="spellEnd"/>
-      <w:proofErr w:type="gramEnd"/>
-      <w:r>
-        <w:t xml:space="preserve">  indica si </w:t>
-      </w:r>
-      <w:proofErr w:type="spellStart"/>
-      <w:r>
-        <w:t>cordina</w:t>
-      </w:r>
-      <w:proofErr w:type="spellEnd"/>
-      <w:r>
-        <w:t xml:space="preserve"> algún curso o ciclo</w:t>
-      </w:r>
-    </w:p>
-    <w:p>
-      <w:pPr>
-        <w:numPr>
-          <w:ilvl w:val="1"/>
-          <w:numId w:val="12"/>
-        </w:numPr>
-      </w:pPr>
-      <w:proofErr w:type="spellStart"/>
-      <w:r>
-        <w:t>grupos_Coordinados</w:t>
-      </w:r>
-      <w:proofErr w:type="spellEnd"/>
-      <w:r>
-        <w:t xml:space="preserve"> (relación entre Grupo y </w:t>
-      </w:r>
-      <w:proofErr w:type="gramStart"/>
-      <w:r>
-        <w:t>profesor )</w:t>
-      </w:r>
-      <w:proofErr w:type="gramEnd"/>
-    </w:p>
-    <w:p>
-      <w:pPr>
-        <w:numPr>
-          <w:ilvl w:val="1"/>
-          <w:numId w:val="12"/>
-        </w:numPr>
-      </w:pPr>
-      <w:r>
-        <w:t>fecha Ingreso (Fecha en la que el Profesor se incorporó al centro)</w:t>
-      </w:r>
     </w:p>
     <w:p/>
     <w:p>
@@ -9921,7 +9442,6 @@
           <w:b/>
           <w:bCs/>
         </w:rPr>
-        <w:lastRenderedPageBreak/>
         <w:t>Ciclos</w:t>
       </w:r>
     </w:p>
@@ -10210,6 +9730,7 @@
       <w:r>
         <w:t>id_</w:t>
       </w:r>
+      <w:proofErr w:type="gramStart"/>
       <w:r>
         <w:t>empresa</w:t>
       </w:r>
@@ -10218,17 +9739,13 @@
         <w:t>(</w:t>
       </w:r>
       <w:proofErr w:type="spellStart"/>
+      <w:proofErr w:type="gramEnd"/>
       <w:r>
         <w:t>PK</w:t>
       </w:r>
       <w:proofErr w:type="spellEnd"/>
       <w:r>
         <w:t>)</w:t>
-      </w:r>
-    </w:p>
-    <w:p>
-      <w:r>
-        <w:t>nombre</w:t>
       </w:r>
     </w:p>
     <w:p>
@@ -10237,6 +9754,15 @@
           <w:ilvl w:val="1"/>
           <w:numId w:val="12"/>
         </w:numPr>
+      </w:pPr>
+      <w:r>
+        <w:t>nombre</w:t>
+      </w:r>
+    </w:p>
+    <w:p/>
+    <w:p>
+      <w:pPr>
+        <w:ind w:left="1440"/>
       </w:pPr>
     </w:p>
     <w:p/>
@@ -10358,7 +9884,6 @@
       </w:pPr>
       <w:proofErr w:type="spellStart"/>
       <w:r>
-        <w:lastRenderedPageBreak/>
         <w:t>id_tutor</w:t>
       </w:r>
       <w:proofErr w:type="spellEnd"/>
@@ -10524,7 +10049,15 @@
       </w:r>
       <w:proofErr w:type="gramEnd"/>
       <w:r>
-        <w:t xml:space="preserve"> ajena de relación con  formaciones en empresa</w:t>
+        <w:t xml:space="preserve"> ajena de relación </w:t>
+      </w:r>
+      <w:proofErr w:type="gramStart"/>
+      <w:r>
+        <w:t>con  formaciones</w:t>
+      </w:r>
+      <w:proofErr w:type="gramEnd"/>
+      <w:r>
+        <w:t xml:space="preserve"> en empresa</w:t>
       </w:r>
     </w:p>
     <w:p>
@@ -10748,21 +10281,14 @@
           <w:numId w:val="12"/>
         </w:numPr>
       </w:pPr>
-      <w:proofErr w:type="spellStart"/>
-      <w:r>
-        <w:t>nombre_archivo</w:t>
-      </w:r>
-      <w:proofErr w:type="spellEnd"/>
-    </w:p>
-    <w:p>
-      <w:pPr>
-        <w:numPr>
-          <w:ilvl w:val="1"/>
-          <w:numId w:val="12"/>
-        </w:numPr>
-      </w:pPr>
-      <w:r>
-        <w:t>ruta</w:t>
+      <w:r>
+        <w:t>nombre</w:t>
+      </w:r>
+      <w:r>
+        <w:t xml:space="preserve"> </w:t>
+      </w:r>
+      <w:r>
+        <w:t>archivo</w:t>
       </w:r>
     </w:p>
     <w:p>
@@ -10833,7 +10359,6 @@
       </w:pPr>
       <w:proofErr w:type="spellStart"/>
       <w:r>
-        <w:lastRenderedPageBreak/>
         <w:t>id_formacion</w:t>
       </w:r>
       <w:proofErr w:type="spellEnd"/>
@@ -10899,11 +10424,7 @@
     </w:p>
     <w:p/>
     <w:p/>
-    <w:p>
-      <w:r>
-        <w:t>(…)</w:t>
-      </w:r>
-    </w:p>
+    <w:p/>
     <w:p>
       <w:pPr>
         <w:pStyle w:val="Ttulo2"/>
@@ -10918,10 +10439,61 @@
       </w:r>
       <w:bookmarkEnd w:id="20"/>
     </w:p>
-    <w:p>
-      <w:bookmarkStart w:id="21" w:name="_GoBack"/>
-      <w:bookmarkEnd w:id="21"/>
-    </w:p>
+    <w:p/>
+    <w:p>
+      <w:r>
+        <w:drawing>
+          <wp:inline distT="0" distB="0" distL="0" distR="0" wp14:anchorId="4184A064" wp14:editId="780587B0">
+            <wp:extent cx="6120130" cy="4098290"/>
+            <wp:effectExtent l="0" t="0" r="0" b="0"/>
+            <wp:docPr id="2063538768" name="Imagen 7" descr="Diagrama, Esquemático&#10;&#10;El contenido generado por IA puede ser incorrecto."/>
+            <wp:cNvGraphicFramePr>
+              <a:graphicFrameLocks xmlns:a="http://schemas.openxmlformats.org/drawingml/2006/main" noChangeAspect="1"/>
+            </wp:cNvGraphicFramePr>
+            <a:graphic xmlns:a="http://schemas.openxmlformats.org/drawingml/2006/main">
+              <a:graphicData uri="http://schemas.openxmlformats.org/drawingml/2006/picture">
+                <pic:pic xmlns:pic="http://schemas.openxmlformats.org/drawingml/2006/picture">
+                  <pic:nvPicPr>
+                    <pic:cNvPr id="2063538768" name="Imagen 7" descr="Diagrama, Esquemático&#10;&#10;El contenido generado por IA puede ser incorrecto."/>
+                    <pic:cNvPicPr>
+                      <a:picLocks noChangeAspect="1" noChangeArrowheads="1"/>
+                    </pic:cNvPicPr>
+                  </pic:nvPicPr>
+                  <pic:blipFill>
+                    <a:blip r:embed="rId16" cstate="print">
+                      <a:extLst>
+                        <a:ext uri="{28A0092B-C50C-407E-A947-70E740481C1C}">
+                          <a14:useLocalDpi xmlns:a14="http://schemas.microsoft.com/office/drawing/2010/main" val="0"/>
+                        </a:ext>
+                      </a:extLst>
+                    </a:blip>
+                    <a:srcRect/>
+                    <a:stretch>
+                      <a:fillRect/>
+                    </a:stretch>
+                  </pic:blipFill>
+                  <pic:spPr bwMode="auto">
+                    <a:xfrm>
+                      <a:off x="0" y="0"/>
+                      <a:ext cx="6120130" cy="4098290"/>
+                    </a:xfrm>
+                    <a:prstGeom prst="rect">
+                      <a:avLst/>
+                    </a:prstGeom>
+                    <a:noFill/>
+                    <a:ln>
+                      <a:noFill/>
+                    </a:ln>
+                  </pic:spPr>
+                </pic:pic>
+              </a:graphicData>
+            </a:graphic>
+          </wp:inline>
+        </w:drawing>
+      </w:r>
+    </w:p>
+    <w:p/>
+    <w:p/>
     <w:p/>
     <w:p/>
     <w:p/>
@@ -10963,7 +10535,7 @@
                     <pic:cNvPicPr/>
                   </pic:nvPicPr>
                   <pic:blipFill>
-                    <a:blip r:embed="rId16" cstate="print">
+                    <a:blip r:embed="rId17" cstate="print">
                       <a:extLst>
                         <a:ext uri="{28A0092B-C50C-407E-A947-70E740481C1C}">
                           <a14:useLocalDpi xmlns:a14="http://schemas.microsoft.com/office/drawing/2010/main" val="0"/>
@@ -10995,7 +10567,7 @@
         <w:pStyle w:val="Descripcin"/>
         <w:jc w:val="center"/>
       </w:pPr>
-      <w:bookmarkStart w:id="22" w:name="_Toc210125297"/>
+      <w:bookmarkStart w:id="21" w:name="_Toc210125297"/>
       <w:r>
         <w:t xml:space="preserve">Figura </w:t>
       </w:r>
@@ -11020,7 +10592,7 @@
       <w:r>
         <w:t>. Imagen02 no disponible</w:t>
       </w:r>
-      <w:bookmarkEnd w:id="22"/>
+      <w:bookmarkEnd w:id="21"/>
     </w:p>
     <w:p>
       <w:pPr>
@@ -11030,12 +10602,66 @@
           <w:numId w:val="22"/>
         </w:numPr>
       </w:pPr>
-      <w:bookmarkStart w:id="23" w:name="_Toc220775869"/>
+      <w:bookmarkStart w:id="22" w:name="_Toc220775869"/>
       <w:r>
         <w:t>DIAGRAMA DE CLASES</w:t>
       </w:r>
-      <w:bookmarkEnd w:id="23"/>
-    </w:p>
+      <w:bookmarkEnd w:id="22"/>
+    </w:p>
+    <w:p/>
+    <w:p>
+      <w:r>
+        <w:drawing>
+          <wp:inline distT="0" distB="0" distL="0" distR="0" wp14:anchorId="4A788515" wp14:editId="5EF855EE">
+            <wp:extent cx="6120130" cy="7331075"/>
+            <wp:effectExtent l="0" t="0" r="0" b="3175"/>
+            <wp:docPr id="190028289" name="Imagen 9" descr="Diagrama&#10;&#10;El contenido generado por IA puede ser incorrecto."/>
+            <wp:cNvGraphicFramePr>
+              <a:graphicFrameLocks xmlns:a="http://schemas.openxmlformats.org/drawingml/2006/main" noChangeAspect="1"/>
+            </wp:cNvGraphicFramePr>
+            <a:graphic xmlns:a="http://schemas.openxmlformats.org/drawingml/2006/main">
+              <a:graphicData uri="http://schemas.openxmlformats.org/drawingml/2006/picture">
+                <pic:pic xmlns:pic="http://schemas.openxmlformats.org/drawingml/2006/picture">
+                  <pic:nvPicPr>
+                    <pic:cNvPr id="190028289" name="Imagen 9" descr="Diagrama&#10;&#10;El contenido generado por IA puede ser incorrecto."/>
+                    <pic:cNvPicPr>
+                      <a:picLocks noChangeAspect="1" noChangeArrowheads="1"/>
+                    </pic:cNvPicPr>
+                  </pic:nvPicPr>
+                  <pic:blipFill>
+                    <a:blip r:embed="rId18">
+                      <a:extLst>
+                        <a:ext uri="{28A0092B-C50C-407E-A947-70E740481C1C}">
+                          <a14:useLocalDpi xmlns:a14="http://schemas.microsoft.com/office/drawing/2010/main" val="0"/>
+                        </a:ext>
+                      </a:extLst>
+                    </a:blip>
+                    <a:srcRect/>
+                    <a:stretch>
+                      <a:fillRect/>
+                    </a:stretch>
+                  </pic:blipFill>
+                  <pic:spPr bwMode="auto">
+                    <a:xfrm>
+                      <a:off x="0" y="0"/>
+                      <a:ext cx="6120130" cy="7331075"/>
+                    </a:xfrm>
+                    <a:prstGeom prst="rect">
+                      <a:avLst/>
+                    </a:prstGeom>
+                    <a:noFill/>
+                    <a:ln>
+                      <a:noFill/>
+                    </a:ln>
+                  </pic:spPr>
+                </pic:pic>
+              </a:graphicData>
+            </a:graphic>
+          </wp:inline>
+        </w:drawing>
+      </w:r>
+    </w:p>
+    <w:p/>
     <w:p>
       <w:r>
         <w:t>(…)</w:t>
@@ -11067,7 +10693,7 @@
                     <pic:cNvPicPr/>
                   </pic:nvPicPr>
                   <pic:blipFill>
-                    <a:blip r:embed="rId16" cstate="print">
+                    <a:blip r:embed="rId17" cstate="print">
                       <a:extLst>
                         <a:ext uri="{28A0092B-C50C-407E-A947-70E740481C1C}">
                           <a14:useLocalDpi xmlns:a14="http://schemas.microsoft.com/office/drawing/2010/main" val="0"/>
@@ -11099,7 +10725,7 @@
         <w:pStyle w:val="Descripcin"/>
         <w:jc w:val="center"/>
       </w:pPr>
-      <w:bookmarkStart w:id="24" w:name="_Toc210125298"/>
+      <w:bookmarkStart w:id="23" w:name="_Toc210125298"/>
       <w:r>
         <w:t xml:space="preserve">Figura </w:t>
       </w:r>
@@ -11124,17 +10750,17 @@
       <w:r>
         <w:t>. Imagen03 no disponible</w:t>
       </w:r>
+      <w:bookmarkEnd w:id="23"/>
+    </w:p>
+    <w:p>
+      <w:pPr>
+        <w:pStyle w:val="Ttulo2"/>
+      </w:pPr>
+      <w:bookmarkStart w:id="24" w:name="_Toc220775870"/>
+      <w:r>
+        <w:t>INTERFACES GRÁFICAS DE USUARIO</w:t>
+      </w:r>
       <w:bookmarkEnd w:id="24"/>
-    </w:p>
-    <w:p>
-      <w:pPr>
-        <w:pStyle w:val="Ttulo2"/>
-      </w:pPr>
-      <w:bookmarkStart w:id="25" w:name="_Toc220775870"/>
-      <w:r>
-        <w:t>INTERFACES GRÁFICAS DE USUARIO</w:t>
-      </w:r>
-      <w:bookmarkEnd w:id="25"/>
     </w:p>
     <w:p>
       <w:r>
@@ -11149,14 +10775,22 @@
           <w:numId w:val="22"/>
         </w:numPr>
       </w:pPr>
+      <w:proofErr w:type="gramStart"/>
+      <w:r>
+        <w:t xml:space="preserve">DIAGRAMA </w:t>
+      </w:r>
       <w:r>
         <w:t xml:space="preserve"> </w:t>
       </w:r>
-      <w:bookmarkStart w:id="26" w:name="_Toc220775871"/>
-      <w:r>
-        <w:t>DE NAVEGABILIDAD</w:t>
-      </w:r>
-      <w:bookmarkEnd w:id="26"/>
+      <w:bookmarkStart w:id="25" w:name="_Toc220775871"/>
+      <w:r>
+        <w:t>DE</w:t>
+      </w:r>
+      <w:proofErr w:type="gramEnd"/>
+      <w:r>
+        <w:t xml:space="preserve"> NAVEGABILIDAD</w:t>
+      </w:r>
+      <w:bookmarkEnd w:id="25"/>
     </w:p>
     <w:p>
       <w:r>
@@ -11171,11 +10805,11 @@
           <w:numId w:val="22"/>
         </w:numPr>
       </w:pPr>
-      <w:bookmarkStart w:id="27" w:name="_Toc220775872"/>
+      <w:bookmarkStart w:id="26" w:name="_Toc220775872"/>
       <w:r>
         <w:t>PLAN DE PRUEBAS</w:t>
       </w:r>
-      <w:bookmarkEnd w:id="27"/>
+      <w:bookmarkEnd w:id="26"/>
     </w:p>
     <w:p>
       <w:r>
@@ -11190,12 +10824,11 @@
           <w:numId w:val="22"/>
         </w:numPr>
       </w:pPr>
-      <w:bookmarkStart w:id="28" w:name="_Toc220775873"/>
-      <w:r>
-        <w:lastRenderedPageBreak/>
+      <w:bookmarkStart w:id="27" w:name="_Toc220775873"/>
+      <w:r>
         <w:t>TECNOLOGÍAS EMPLEADAS</w:t>
       </w:r>
-      <w:bookmarkEnd w:id="28"/>
+      <w:bookmarkEnd w:id="27"/>
     </w:p>
     <w:p>
       <w:r>
@@ -11210,11 +10843,11 @@
           <w:numId w:val="22"/>
         </w:numPr>
       </w:pPr>
-      <w:bookmarkStart w:id="29" w:name="_Toc220775874"/>
+      <w:bookmarkStart w:id="28" w:name="_Toc220775874"/>
       <w:r>
         <w:t>PLANIFICACIÓN Y PRESUPUESTO</w:t>
       </w:r>
-      <w:bookmarkEnd w:id="29"/>
+      <w:bookmarkEnd w:id="28"/>
     </w:p>
     <w:p>
       <w:r>
@@ -11237,18 +10870,19 @@
           <w:szCs w:val="32"/>
         </w:rPr>
       </w:pPr>
-      <w:bookmarkStart w:id="30" w:name="_Toc210123170"/>
-      <w:bookmarkStart w:id="31" w:name="_Toc210123297"/>
-      <w:bookmarkStart w:id="32" w:name="_Toc210124628"/>
-      <w:bookmarkStart w:id="33" w:name="_Toc210125386"/>
-      <w:bookmarkStart w:id="34" w:name="_Toc210123171"/>
-      <w:bookmarkStart w:id="35" w:name="_Toc210123298"/>
-      <w:bookmarkStart w:id="36" w:name="_Toc210124629"/>
-      <w:bookmarkStart w:id="37" w:name="_Toc210125387"/>
-      <w:bookmarkStart w:id="38" w:name="_Toc210123172"/>
-      <w:bookmarkStart w:id="39" w:name="_Toc210123299"/>
-      <w:bookmarkStart w:id="40" w:name="_Toc210124630"/>
-      <w:bookmarkStart w:id="41" w:name="_Toc210125388"/>
+      <w:bookmarkStart w:id="29" w:name="_Toc210123170"/>
+      <w:bookmarkStart w:id="30" w:name="_Toc210123297"/>
+      <w:bookmarkStart w:id="31" w:name="_Toc210124628"/>
+      <w:bookmarkStart w:id="32" w:name="_Toc210125386"/>
+      <w:bookmarkStart w:id="33" w:name="_Toc210123171"/>
+      <w:bookmarkStart w:id="34" w:name="_Toc210123298"/>
+      <w:bookmarkStart w:id="35" w:name="_Toc210124629"/>
+      <w:bookmarkStart w:id="36" w:name="_Toc210125387"/>
+      <w:bookmarkStart w:id="37" w:name="_Toc210123172"/>
+      <w:bookmarkStart w:id="38" w:name="_Toc210123299"/>
+      <w:bookmarkStart w:id="39" w:name="_Toc210124630"/>
+      <w:bookmarkStart w:id="40" w:name="_Toc210125388"/>
+      <w:bookmarkEnd w:id="29"/>
       <w:bookmarkEnd w:id="30"/>
       <w:bookmarkEnd w:id="31"/>
       <w:bookmarkEnd w:id="32"/>
@@ -11260,36 +10894,35 @@
       <w:bookmarkEnd w:id="38"/>
       <w:bookmarkEnd w:id="39"/>
       <w:bookmarkEnd w:id="40"/>
+    </w:p>
+    <w:p>
+      <w:pPr>
+        <w:pStyle w:val="Ttulo2"/>
+      </w:pPr>
+      <w:bookmarkStart w:id="41" w:name="_Toc220775875"/>
+      <w:r>
+        <w:t>DIAGRAMA</w:t>
+      </w:r>
+      <w:r>
+        <w:t xml:space="preserve"> DE GANTT</w:t>
+      </w:r>
       <w:bookmarkEnd w:id="41"/>
     </w:p>
+    <w:p/>
+    <w:p>
+      <w:r>
+        <w:t>(…)</w:t>
+      </w:r>
+    </w:p>
     <w:p>
       <w:pPr>
         <w:pStyle w:val="Ttulo2"/>
       </w:pPr>
-      <w:bookmarkStart w:id="42" w:name="_Toc220775875"/>
-      <w:r>
-        <w:t>DIAGRAMA</w:t>
-      </w:r>
-      <w:r>
-        <w:t xml:space="preserve"> DE GANTT</w:t>
+      <w:bookmarkStart w:id="42" w:name="_Toc220775876"/>
+      <w:r>
+        <w:t>ESTIMACIONES DE COSTES</w:t>
       </w:r>
       <w:bookmarkEnd w:id="42"/>
-    </w:p>
-    <w:p/>
-    <w:p>
-      <w:r>
-        <w:t>(…)</w:t>
-      </w:r>
-    </w:p>
-    <w:p>
-      <w:pPr>
-        <w:pStyle w:val="Ttulo2"/>
-      </w:pPr>
-      <w:bookmarkStart w:id="43" w:name="_Toc220775876"/>
-      <w:r>
-        <w:t>ESTIMACIONES DE COSTES</w:t>
-      </w:r>
-      <w:bookmarkEnd w:id="43"/>
     </w:p>
     <w:p/>
     <w:p>
@@ -11305,11 +10938,11 @@
           <w:numId w:val="22"/>
         </w:numPr>
       </w:pPr>
-      <w:bookmarkStart w:id="44" w:name="_Toc220775877"/>
+      <w:bookmarkStart w:id="43" w:name="_Toc220775877"/>
       <w:r>
         <w:t>FUTURAS MEJORAS Y AMPLIACIONES</w:t>
       </w:r>
-      <w:bookmarkEnd w:id="44"/>
+      <w:bookmarkEnd w:id="43"/>
     </w:p>
     <w:p>
       <w:r>
@@ -11332,42 +10965,42 @@
           <w:szCs w:val="32"/>
         </w:rPr>
       </w:pPr>
-      <w:bookmarkStart w:id="45" w:name="_Toc210123176"/>
-      <w:bookmarkStart w:id="46" w:name="_Toc210123303"/>
-      <w:bookmarkStart w:id="47" w:name="_Toc210124634"/>
-      <w:bookmarkStart w:id="48" w:name="_Toc210125392"/>
+      <w:bookmarkStart w:id="44" w:name="_Toc210123176"/>
+      <w:bookmarkStart w:id="45" w:name="_Toc210123303"/>
+      <w:bookmarkStart w:id="46" w:name="_Toc210124634"/>
+      <w:bookmarkStart w:id="47" w:name="_Toc210125392"/>
+      <w:bookmarkEnd w:id="44"/>
       <w:bookmarkEnd w:id="45"/>
       <w:bookmarkEnd w:id="46"/>
       <w:bookmarkEnd w:id="47"/>
+    </w:p>
+    <w:p>
+      <w:pPr>
+        <w:pStyle w:val="Ttulo2"/>
+      </w:pPr>
+      <w:bookmarkStart w:id="48" w:name="_Toc220775878"/>
+      <w:r>
+        <w:t>PROPUESTAS</w:t>
+      </w:r>
+      <w:r>
+        <w:t xml:space="preserve"> DE MEJORA Y AMPLIACIONES</w:t>
+      </w:r>
       <w:bookmarkEnd w:id="48"/>
     </w:p>
     <w:p>
+      <w:r>
+        <w:t>(…)</w:t>
+      </w:r>
+    </w:p>
+    <w:p>
       <w:pPr>
         <w:pStyle w:val="Ttulo2"/>
       </w:pPr>
-      <w:bookmarkStart w:id="49" w:name="_Toc220775878"/>
-      <w:r>
-        <w:t>PROPUESTAS</w:t>
-      </w:r>
-      <w:r>
-        <w:t xml:space="preserve"> DE MEJORA Y AMPLIACIONES</w:t>
+      <w:bookmarkStart w:id="49" w:name="_Toc220775879"/>
+      <w:r>
+        <w:t>IMPACTO Y RIESGO DE LOS CAMBIOS PROPUESTOS</w:t>
       </w:r>
       <w:bookmarkEnd w:id="49"/>
-    </w:p>
-    <w:p>
-      <w:r>
-        <w:t>(…)</w:t>
-      </w:r>
-    </w:p>
-    <w:p>
-      <w:pPr>
-        <w:pStyle w:val="Ttulo2"/>
-      </w:pPr>
-      <w:bookmarkStart w:id="50" w:name="_Toc220775879"/>
-      <w:r>
-        <w:t>IMPACTO Y RIESGO DE LOS CAMBIOS PROPUESTOS</w:t>
-      </w:r>
-      <w:bookmarkEnd w:id="50"/>
     </w:p>
     <w:p>
       <w:r>
@@ -11382,11 +11015,11 @@
           <w:numId w:val="22"/>
         </w:numPr>
       </w:pPr>
-      <w:bookmarkStart w:id="51" w:name="_Toc220775880"/>
+      <w:bookmarkStart w:id="50" w:name="_Toc220775880"/>
       <w:r>
         <w:t>RELACIÓN CON LOS MÓDULOS DEL CICLO</w:t>
       </w:r>
-      <w:bookmarkEnd w:id="51"/>
+      <w:bookmarkEnd w:id="50"/>
     </w:p>
     <w:p>
       <w:r>
@@ -11401,11 +11034,11 @@
           <w:numId w:val="22"/>
         </w:numPr>
       </w:pPr>
-      <w:bookmarkStart w:id="52" w:name="_Toc220775881"/>
+      <w:bookmarkStart w:id="51" w:name="_Toc220775881"/>
       <w:r>
         <w:t>CONCLUSIONES</w:t>
       </w:r>
-      <w:bookmarkEnd w:id="52"/>
+      <w:bookmarkEnd w:id="51"/>
     </w:p>
     <w:p>
       <w:r>
@@ -11420,24 +11053,25 @@
           <w:numId w:val="22"/>
         </w:numPr>
       </w:pPr>
-      <w:bookmarkStart w:id="53" w:name="_Toc220775882"/>
+      <w:bookmarkStart w:id="52" w:name="_Toc220775882"/>
       <w:r>
         <w:t>DESPLIEGUE DE LA APLICACIÓN</w:t>
       </w:r>
+      <w:bookmarkEnd w:id="52"/>
+    </w:p>
+    <w:p>
+      <w:r>
+        <w:t>(...)</w:t>
+      </w:r>
+      <w:bookmarkStart w:id="53" w:name="_Toc210123182"/>
+      <w:bookmarkStart w:id="54" w:name="_Toc210123309"/>
+      <w:bookmarkStart w:id="55" w:name="_Toc210124640"/>
+      <w:bookmarkStart w:id="56" w:name="_Toc210125398"/>
+      <w:bookmarkStart w:id="57" w:name="_Toc210123184"/>
+      <w:bookmarkStart w:id="58" w:name="_Toc210123311"/>
+      <w:bookmarkStart w:id="59" w:name="_Toc210124642"/>
+      <w:bookmarkStart w:id="60" w:name="_Toc210125400"/>
       <w:bookmarkEnd w:id="53"/>
-    </w:p>
-    <w:p>
-      <w:r>
-        <w:t>(...)</w:t>
-      </w:r>
-      <w:bookmarkStart w:id="54" w:name="_Toc210123182"/>
-      <w:bookmarkStart w:id="55" w:name="_Toc210123309"/>
-      <w:bookmarkStart w:id="56" w:name="_Toc210124640"/>
-      <w:bookmarkStart w:id="57" w:name="_Toc210125398"/>
-      <w:bookmarkStart w:id="58" w:name="_Toc210123184"/>
-      <w:bookmarkStart w:id="59" w:name="_Toc210123311"/>
-      <w:bookmarkStart w:id="60" w:name="_Toc210124642"/>
-      <w:bookmarkStart w:id="61" w:name="_Toc210125400"/>
       <w:bookmarkEnd w:id="54"/>
       <w:bookmarkEnd w:id="55"/>
       <w:bookmarkEnd w:id="56"/>
@@ -11445,18 +11079,17 @@
       <w:bookmarkEnd w:id="58"/>
       <w:bookmarkEnd w:id="59"/>
       <w:bookmarkEnd w:id="60"/>
+    </w:p>
+    <w:p/>
+    <w:p>
+      <w:pPr>
+        <w:pStyle w:val="Ttulo2"/>
+      </w:pPr>
+      <w:bookmarkStart w:id="61" w:name="_Toc220775883"/>
+      <w:r>
+        <w:t>INSTALACIÓN</w:t>
+      </w:r>
       <w:bookmarkEnd w:id="61"/>
-    </w:p>
-    <w:p/>
-    <w:p>
-      <w:pPr>
-        <w:pStyle w:val="Ttulo2"/>
-      </w:pPr>
-      <w:bookmarkStart w:id="62" w:name="_Toc220775883"/>
-      <w:r>
-        <w:t>INSTALACIÓN</w:t>
-      </w:r>
-      <w:bookmarkEnd w:id="62"/>
     </w:p>
     <w:p>
       <w:r>
@@ -11471,53 +11104,52 @@
           <w:numId w:val="22"/>
         </w:numPr>
       </w:pPr>
-      <w:bookmarkStart w:id="63" w:name="_Toc220775884"/>
+      <w:bookmarkStart w:id="62" w:name="_Toc220775884"/>
       <w:r>
         <w:t>GUÍA DE ESTILOS Y MANUAL DE USUARIO</w:t>
       </w:r>
+      <w:bookmarkEnd w:id="62"/>
+    </w:p>
+    <w:p>
+      <w:r>
+        <w:t>(...)</w:t>
+      </w:r>
+      <w:bookmarkStart w:id="63" w:name="_Toc210123187"/>
+      <w:bookmarkStart w:id="64" w:name="_Toc210123314"/>
+      <w:bookmarkStart w:id="65" w:name="_Toc210124645"/>
+      <w:bookmarkStart w:id="66" w:name="_Toc210125403"/>
       <w:bookmarkEnd w:id="63"/>
-    </w:p>
-    <w:p>
-      <w:r>
-        <w:t>(...)</w:t>
-      </w:r>
-      <w:bookmarkStart w:id="64" w:name="_Toc210123187"/>
-      <w:bookmarkStart w:id="65" w:name="_Toc210123314"/>
-      <w:bookmarkStart w:id="66" w:name="_Toc210124645"/>
-      <w:bookmarkStart w:id="67" w:name="_Toc210125403"/>
       <w:bookmarkEnd w:id="64"/>
       <w:bookmarkEnd w:id="65"/>
       <w:bookmarkEnd w:id="66"/>
+    </w:p>
+    <w:p>
+      <w:pPr>
+        <w:pStyle w:val="Ttulo2"/>
+      </w:pPr>
+      <w:bookmarkStart w:id="67" w:name="_Toc220775885"/>
+      <w:r>
+        <w:t>GUÍA</w:t>
+      </w:r>
+      <w:r>
+        <w:t xml:space="preserve"> DE ESTILOS</w:t>
+      </w:r>
       <w:bookmarkEnd w:id="67"/>
     </w:p>
     <w:p>
+      <w:r>
+        <w:t>(...)</w:t>
+      </w:r>
+    </w:p>
+    <w:p>
       <w:pPr>
         <w:pStyle w:val="Ttulo2"/>
       </w:pPr>
-      <w:bookmarkStart w:id="68" w:name="_Toc220775885"/>
-      <w:r>
-        <w:t>GUÍA</w:t>
-      </w:r>
-      <w:r>
-        <w:t xml:space="preserve"> DE ESTILOS</w:t>
+      <w:bookmarkStart w:id="68" w:name="_Toc220775886"/>
+      <w:r>
+        <w:t>MANUAL DE USUARIO</w:t>
       </w:r>
       <w:bookmarkEnd w:id="68"/>
-    </w:p>
-    <w:p>
-      <w:r>
-        <w:t>(...)</w:t>
-      </w:r>
-    </w:p>
-    <w:p>
-      <w:pPr>
-        <w:pStyle w:val="Ttulo2"/>
-      </w:pPr>
-      <w:bookmarkStart w:id="69" w:name="_Toc220775886"/>
-      <w:r>
-        <w:lastRenderedPageBreak/>
-        <w:t>MANUAL DE USUARIO</w:t>
-      </w:r>
-      <w:bookmarkEnd w:id="69"/>
     </w:p>
     <w:p>
       <w:r>
@@ -11532,32 +11164,19 @@
           <w:numId w:val="22"/>
         </w:numPr>
       </w:pPr>
-      <w:bookmarkStart w:id="70" w:name="_Toc220775887"/>
-      <w:proofErr w:type="spellStart"/>
-      <w:r>
-        <w:t>WEBGRAFÍA</w:t>
-      </w:r>
-      <w:proofErr w:type="spellEnd"/>
-      <w:r>
-        <w:t xml:space="preserve"> Y FUENTES DE INFORMACIÓN</w:t>
-      </w:r>
-      <w:bookmarkEnd w:id="70"/>
+      <w:bookmarkStart w:id="69" w:name="_Toc220775887"/>
+      <w:r>
+        <w:t>WEBGRAFÍA Y FUENTES DE INFORMACIÓN</w:t>
+      </w:r>
+      <w:bookmarkEnd w:id="69"/>
     </w:p>
     <w:p/>
     <w:p/>
     <w:p>
       <w:r>
-        <w:t xml:space="preserve">Web </w:t>
-      </w:r>
-      <w:proofErr w:type="spellStart"/>
-      <w:r>
-        <w:t>CIP</w:t>
-      </w:r>
-      <w:proofErr w:type="spellEnd"/>
-      <w:r>
-        <w:t xml:space="preserve"> La Laboral. Oferta formativa del departamento de Informática y Comunicaciones. </w:t>
-      </w:r>
-      <w:hyperlink r:id="rId17" w:history="1">
+        <w:t xml:space="preserve">Web CIP La Laboral. Oferta formativa del departamento de Informática y Comunicaciones. </w:t>
+      </w:r>
+      <w:hyperlink r:id="rId19" w:history="1">
         <w:r>
           <w:rPr>
             <w:rStyle w:val="Hipervnculo"/>
@@ -11573,7 +11192,7 @@
       </w:r>
     </w:p>
     <w:sectPr>
-      <w:footerReference w:type="default" r:id="rId18"/>
+      <w:footerReference w:type="default" r:id="rId20"/>
       <w:pgSz w:w="11906" w:h="16838"/>
       <w:pgMar w:top="1134" w:right="1134" w:bottom="1418" w:left="1134" w:header="709" w:footer="709" w:gutter="0"/>
       <w:pgNumType w:start="1"/>
@@ -11586,7 +11205,7 @@
 </file>
 
 <file path=word/endnotes.xml><?xml version="1.0" encoding="utf-8"?>
-<w:endnotes xmlns:wpc="http://schemas.microsoft.com/office/word/2010/wordprocessingCanvas" xmlns:cx="http://schemas.microsoft.com/office/drawing/2014/chartex" xmlns:cx1="http://schemas.microsoft.com/office/drawing/2015/9/8/chartex" xmlns:mc="http://schemas.openxmlformats.org/markup-compatibility/2006" xmlns:o="urn:schemas-microsoft-com:office:office" xmlns:r="http://schemas.openxmlformats.org/officeDocument/2006/relationships" xmlns:m="http://schemas.openxmlformats.org/officeDocument/2006/math" xmlns:v="urn:schemas-microsoft-com:vml" xmlns:wp14="http://schemas.microsoft.com/office/word/2010/wordprocessingDrawing" xmlns:wp="http://schemas.openxmlformats.org/drawingml/2006/wordprocessingDrawing" xmlns:w10="urn:schemas-microsoft-com:office:word" xmlns:w="http://schemas.openxmlformats.org/wordprocessingml/2006/main" xmlns:w14="http://schemas.microsoft.com/office/word/2010/wordml" xmlns:w15="http://schemas.microsoft.com/office/word/2012/wordml" xmlns:w16se="http://schemas.microsoft.com/office/word/2015/wordml/symex" xmlns:wpg="http://schemas.microsoft.com/office/word/2010/wordprocessingGroup" xmlns:wpi="http://schemas.microsoft.com/office/word/2010/wordprocessingInk" xmlns:wne="http://schemas.microsoft.com/office/word/2006/wordml" xmlns:wps="http://schemas.microsoft.com/office/word/2010/wordprocessingShape" mc:Ignorable="w14 w15 w16se wp14">
+<w:endnotes xmlns:wpc="http://schemas.microsoft.com/office/word/2010/wordprocessingCanvas" xmlns:cx="http://schemas.microsoft.com/office/drawing/2014/chartex" xmlns:cx1="http://schemas.microsoft.com/office/drawing/2015/9/8/chartex" xmlns:cx2="http://schemas.microsoft.com/office/drawing/2015/10/21/chartex" xmlns:cx3="http://schemas.microsoft.com/office/drawing/2016/5/9/chartex" xmlns:cx4="http://schemas.microsoft.com/office/drawing/2016/5/10/chartex" xmlns:cx5="http://schemas.microsoft.com/office/drawing/2016/5/11/chartex" xmlns:cx6="http://schemas.microsoft.com/office/drawing/2016/5/12/chartex" xmlns:cx7="http://schemas.microsoft.com/office/drawing/2016/5/13/chartex" xmlns:cx8="http://schemas.microsoft.com/office/drawing/2016/5/14/chartex" xmlns:mc="http://schemas.openxmlformats.org/markup-compatibility/2006" xmlns:aink="http://schemas.microsoft.com/office/drawing/2016/ink" xmlns:am3d="http://schemas.microsoft.com/office/drawing/2017/model3d" xmlns:o="urn:schemas-microsoft-com:office:office" xmlns:oel="http://schemas.microsoft.com/office/2019/extlst" xmlns:r="http://schemas.openxmlformats.org/officeDocument/2006/relationships" xmlns:m="http://schemas.openxmlformats.org/officeDocument/2006/math" xmlns:v="urn:schemas-microsoft-com:vml" xmlns:wp14="http://schemas.microsoft.com/office/word/2010/wordprocessingDrawing" xmlns:wp="http://schemas.openxmlformats.org/drawingml/2006/wordprocessingDrawing" xmlns:w10="urn:schemas-microsoft-com:office:word" xmlns:w="http://schemas.openxmlformats.org/wordprocessingml/2006/main" xmlns:w14="http://schemas.microsoft.com/office/word/2010/wordml" xmlns:w15="http://schemas.microsoft.com/office/word/2012/wordml" xmlns:w16cex="http://schemas.microsoft.com/office/word/2018/wordml/cex" xmlns:w16cid="http://schemas.microsoft.com/office/word/2016/wordml/cid" xmlns:w16="http://schemas.microsoft.com/office/word/2018/wordml" xmlns:w16du="http://schemas.microsoft.com/office/word/2023/wordml/word16du" xmlns:w16sdtdh="http://schemas.microsoft.com/office/word/2020/wordml/sdtdatahash" xmlns:w16sdtfl="http://schemas.microsoft.com/office/word/2024/wordml/sdtformatlock" xmlns:w16se="http://schemas.microsoft.com/office/word/2015/wordml/symex" xmlns:wpg="http://schemas.microsoft.com/office/word/2010/wordprocessingGroup" xmlns:wpi="http://schemas.microsoft.com/office/word/2010/wordprocessingInk" xmlns:wne="http://schemas.microsoft.com/office/word/2006/wordml" xmlns:wps="http://schemas.microsoft.com/office/word/2010/wordprocessingShape" mc:Ignorable="w14 w15 w16se w16cid w16 w16cex w16sdtdh w16sdtfl w16du wp14">
   <w:endnote w:type="separator" w:id="-1">
     <w:p>
       <w:pPr>
@@ -11611,7 +11230,7 @@
 </file>
 
 <file path=word/footer1.xml><?xml version="1.0" encoding="utf-8"?>
-<w:ftr xmlns:wpc="http://schemas.microsoft.com/office/word/2010/wordprocessingCanvas" xmlns:cx="http://schemas.microsoft.com/office/drawing/2014/chartex" xmlns:cx1="http://schemas.microsoft.com/office/drawing/2015/9/8/chartex" xmlns:mc="http://schemas.openxmlformats.org/markup-compatibility/2006" xmlns:o="urn:schemas-microsoft-com:office:office" xmlns:r="http://schemas.openxmlformats.org/officeDocument/2006/relationships" xmlns:m="http://schemas.openxmlformats.org/officeDocument/2006/math" xmlns:v="urn:schemas-microsoft-com:vml" xmlns:wp14="http://schemas.microsoft.com/office/word/2010/wordprocessingDrawing" xmlns:wp="http://schemas.openxmlformats.org/drawingml/2006/wordprocessingDrawing" xmlns:w10="urn:schemas-microsoft-com:office:word" xmlns:w="http://schemas.openxmlformats.org/wordprocessingml/2006/main" xmlns:w14="http://schemas.microsoft.com/office/word/2010/wordml" xmlns:w15="http://schemas.microsoft.com/office/word/2012/wordml" xmlns:w16se="http://schemas.microsoft.com/office/word/2015/wordml/symex" xmlns:wpg="http://schemas.microsoft.com/office/word/2010/wordprocessingGroup" xmlns:wpi="http://schemas.microsoft.com/office/word/2010/wordprocessingInk" xmlns:wne="http://schemas.microsoft.com/office/word/2006/wordml" xmlns:wps="http://schemas.microsoft.com/office/word/2010/wordprocessingShape" mc:Ignorable="w14 w15 w16se wp14">
+<w:ftr xmlns:wpc="http://schemas.microsoft.com/office/word/2010/wordprocessingCanvas" xmlns:cx="http://schemas.microsoft.com/office/drawing/2014/chartex" xmlns:cx1="http://schemas.microsoft.com/office/drawing/2015/9/8/chartex" xmlns:cx2="http://schemas.microsoft.com/office/drawing/2015/10/21/chartex" xmlns:cx3="http://schemas.microsoft.com/office/drawing/2016/5/9/chartex" xmlns:cx4="http://schemas.microsoft.com/office/drawing/2016/5/10/chartex" xmlns:cx5="http://schemas.microsoft.com/office/drawing/2016/5/11/chartex" xmlns:cx6="http://schemas.microsoft.com/office/drawing/2016/5/12/chartex" xmlns:cx7="http://schemas.microsoft.com/office/drawing/2016/5/13/chartex" xmlns:cx8="http://schemas.microsoft.com/office/drawing/2016/5/14/chartex" xmlns:mc="http://schemas.openxmlformats.org/markup-compatibility/2006" xmlns:aink="http://schemas.microsoft.com/office/drawing/2016/ink" xmlns:am3d="http://schemas.microsoft.com/office/drawing/2017/model3d" xmlns:o="urn:schemas-microsoft-com:office:office" xmlns:oel="http://schemas.microsoft.com/office/2019/extlst" xmlns:r="http://schemas.openxmlformats.org/officeDocument/2006/relationships" xmlns:m="http://schemas.openxmlformats.org/officeDocument/2006/math" xmlns:v="urn:schemas-microsoft-com:vml" xmlns:wp14="http://schemas.microsoft.com/office/word/2010/wordprocessingDrawing" xmlns:wp="http://schemas.openxmlformats.org/drawingml/2006/wordprocessingDrawing" xmlns:w10="urn:schemas-microsoft-com:office:word" xmlns:w="http://schemas.openxmlformats.org/wordprocessingml/2006/main" xmlns:w14="http://schemas.microsoft.com/office/word/2010/wordml" xmlns:w15="http://schemas.microsoft.com/office/word/2012/wordml" xmlns:w16cex="http://schemas.microsoft.com/office/word/2018/wordml/cex" xmlns:w16cid="http://schemas.microsoft.com/office/word/2016/wordml/cid" xmlns:w16="http://schemas.microsoft.com/office/word/2018/wordml" xmlns:w16du="http://schemas.microsoft.com/office/word/2023/wordml/word16du" xmlns:w16sdtdh="http://schemas.microsoft.com/office/word/2020/wordml/sdtdatahash" xmlns:w16sdtfl="http://schemas.microsoft.com/office/word/2024/wordml/sdtformatlock" xmlns:w16se="http://schemas.microsoft.com/office/word/2015/wordml/symex" xmlns:wpg="http://schemas.microsoft.com/office/word/2010/wordprocessingGroup" xmlns:wpi="http://schemas.microsoft.com/office/word/2010/wordprocessingInk" xmlns:wne="http://schemas.microsoft.com/office/word/2006/wordml" xmlns:wps="http://schemas.microsoft.com/office/word/2010/wordprocessingShape" mc:Ignorable="w14 w15 w16se w16cid w16 w16cex w16sdtdh w16sdtfl w16du wp14">
   <w:p>
     <w:pPr>
       <w:pStyle w:val="Piedepgina"/>
@@ -11678,7 +11297,7 @@
 </file>
 
 <file path=word/footer2.xml><?xml version="1.0" encoding="utf-8"?>
-<w:ftr xmlns:wpc="http://schemas.microsoft.com/office/word/2010/wordprocessingCanvas" xmlns:cx="http://schemas.microsoft.com/office/drawing/2014/chartex" xmlns:cx1="http://schemas.microsoft.com/office/drawing/2015/9/8/chartex" xmlns:mc="http://schemas.openxmlformats.org/markup-compatibility/2006" xmlns:o="urn:schemas-microsoft-com:office:office" xmlns:r="http://schemas.openxmlformats.org/officeDocument/2006/relationships" xmlns:m="http://schemas.openxmlformats.org/officeDocument/2006/math" xmlns:v="urn:schemas-microsoft-com:vml" xmlns:wp14="http://schemas.microsoft.com/office/word/2010/wordprocessingDrawing" xmlns:wp="http://schemas.openxmlformats.org/drawingml/2006/wordprocessingDrawing" xmlns:w10="urn:schemas-microsoft-com:office:word" xmlns:w="http://schemas.openxmlformats.org/wordprocessingml/2006/main" xmlns:w14="http://schemas.microsoft.com/office/word/2010/wordml" xmlns:w15="http://schemas.microsoft.com/office/word/2012/wordml" xmlns:w16se="http://schemas.microsoft.com/office/word/2015/wordml/symex" xmlns:wpg="http://schemas.microsoft.com/office/word/2010/wordprocessingGroup" xmlns:wpi="http://schemas.microsoft.com/office/word/2010/wordprocessingInk" xmlns:wne="http://schemas.microsoft.com/office/word/2006/wordml" xmlns:wps="http://schemas.microsoft.com/office/word/2010/wordprocessingShape" mc:Ignorable="w14 w15 w16se wp14">
+<w:ftr xmlns:wpc="http://schemas.microsoft.com/office/word/2010/wordprocessingCanvas" xmlns:cx="http://schemas.microsoft.com/office/drawing/2014/chartex" xmlns:cx1="http://schemas.microsoft.com/office/drawing/2015/9/8/chartex" xmlns:cx2="http://schemas.microsoft.com/office/drawing/2015/10/21/chartex" xmlns:cx3="http://schemas.microsoft.com/office/drawing/2016/5/9/chartex" xmlns:cx4="http://schemas.microsoft.com/office/drawing/2016/5/10/chartex" xmlns:cx5="http://schemas.microsoft.com/office/drawing/2016/5/11/chartex" xmlns:cx6="http://schemas.microsoft.com/office/drawing/2016/5/12/chartex" xmlns:cx7="http://schemas.microsoft.com/office/drawing/2016/5/13/chartex" xmlns:cx8="http://schemas.microsoft.com/office/drawing/2016/5/14/chartex" xmlns:mc="http://schemas.openxmlformats.org/markup-compatibility/2006" xmlns:aink="http://schemas.microsoft.com/office/drawing/2016/ink" xmlns:am3d="http://schemas.microsoft.com/office/drawing/2017/model3d" xmlns:o="urn:schemas-microsoft-com:office:office" xmlns:oel="http://schemas.microsoft.com/office/2019/extlst" xmlns:r="http://schemas.openxmlformats.org/officeDocument/2006/relationships" xmlns:m="http://schemas.openxmlformats.org/officeDocument/2006/math" xmlns:v="urn:schemas-microsoft-com:vml" xmlns:wp14="http://schemas.microsoft.com/office/word/2010/wordprocessingDrawing" xmlns:wp="http://schemas.openxmlformats.org/drawingml/2006/wordprocessingDrawing" xmlns:w10="urn:schemas-microsoft-com:office:word" xmlns:w="http://schemas.openxmlformats.org/wordprocessingml/2006/main" xmlns:w14="http://schemas.microsoft.com/office/word/2010/wordml" xmlns:w15="http://schemas.microsoft.com/office/word/2012/wordml" xmlns:w16cex="http://schemas.microsoft.com/office/word/2018/wordml/cex" xmlns:w16cid="http://schemas.microsoft.com/office/word/2016/wordml/cid" xmlns:w16="http://schemas.microsoft.com/office/word/2018/wordml" xmlns:w16du="http://schemas.microsoft.com/office/word/2023/wordml/word16du" xmlns:w16sdtdh="http://schemas.microsoft.com/office/word/2020/wordml/sdtdatahash" xmlns:w16sdtfl="http://schemas.microsoft.com/office/word/2024/wordml/sdtformatlock" xmlns:w16se="http://schemas.microsoft.com/office/word/2015/wordml/symex" xmlns:wpg="http://schemas.microsoft.com/office/word/2010/wordprocessingGroup" xmlns:wpi="http://schemas.microsoft.com/office/word/2010/wordprocessingInk" xmlns:wne="http://schemas.microsoft.com/office/word/2006/wordml" xmlns:wps="http://schemas.microsoft.com/office/word/2010/wordprocessingShape" mc:Ignorable="w14 w15 w16se w16cid w16 w16cex w16sdtdh w16sdtfl w16du wp14">
   <w:p>
     <w:pPr>
       <w:pStyle w:val="Piedepgina"/>
@@ -11746,7 +11365,7 @@
 </file>
 
 <file path=word/footnotes.xml><?xml version="1.0" encoding="utf-8"?>
-<w:footnotes xmlns:wpc="http://schemas.microsoft.com/office/word/2010/wordprocessingCanvas" xmlns:cx="http://schemas.microsoft.com/office/drawing/2014/chartex" xmlns:cx1="http://schemas.microsoft.com/office/drawing/2015/9/8/chartex" xmlns:mc="http://schemas.openxmlformats.org/markup-compatibility/2006" xmlns:o="urn:schemas-microsoft-com:office:office" xmlns:r="http://schemas.openxmlformats.org/officeDocument/2006/relationships" xmlns:m="http://schemas.openxmlformats.org/officeDocument/2006/math" xmlns:v="urn:schemas-microsoft-com:vml" xmlns:wp14="http://schemas.microsoft.com/office/word/2010/wordprocessingDrawing" xmlns:wp="http://schemas.openxmlformats.org/drawingml/2006/wordprocessingDrawing" xmlns:w10="urn:schemas-microsoft-com:office:word" xmlns:w="http://schemas.openxmlformats.org/wordprocessingml/2006/main" xmlns:w14="http://schemas.microsoft.com/office/word/2010/wordml" xmlns:w15="http://schemas.microsoft.com/office/word/2012/wordml" xmlns:w16se="http://schemas.microsoft.com/office/word/2015/wordml/symex" xmlns:wpg="http://schemas.microsoft.com/office/word/2010/wordprocessingGroup" xmlns:wpi="http://schemas.microsoft.com/office/word/2010/wordprocessingInk" xmlns:wne="http://schemas.microsoft.com/office/word/2006/wordml" xmlns:wps="http://schemas.microsoft.com/office/word/2010/wordprocessingShape" mc:Ignorable="w14 w15 w16se wp14">
+<w:footnotes xmlns:wpc="http://schemas.microsoft.com/office/word/2010/wordprocessingCanvas" xmlns:cx="http://schemas.microsoft.com/office/drawing/2014/chartex" xmlns:cx1="http://schemas.microsoft.com/office/drawing/2015/9/8/chartex" xmlns:cx2="http://schemas.microsoft.com/office/drawing/2015/10/21/chartex" xmlns:cx3="http://schemas.microsoft.com/office/drawing/2016/5/9/chartex" xmlns:cx4="http://schemas.microsoft.com/office/drawing/2016/5/10/chartex" xmlns:cx5="http://schemas.microsoft.com/office/drawing/2016/5/11/chartex" xmlns:cx6="http://schemas.microsoft.com/office/drawing/2016/5/12/chartex" xmlns:cx7="http://schemas.microsoft.com/office/drawing/2016/5/13/chartex" xmlns:cx8="http://schemas.microsoft.com/office/drawing/2016/5/14/chartex" xmlns:mc="http://schemas.openxmlformats.org/markup-compatibility/2006" xmlns:aink="http://schemas.microsoft.com/office/drawing/2016/ink" xmlns:am3d="http://schemas.microsoft.com/office/drawing/2017/model3d" xmlns:o="urn:schemas-microsoft-com:office:office" xmlns:oel="http://schemas.microsoft.com/office/2019/extlst" xmlns:r="http://schemas.openxmlformats.org/officeDocument/2006/relationships" xmlns:m="http://schemas.openxmlformats.org/officeDocument/2006/math" xmlns:v="urn:schemas-microsoft-com:vml" xmlns:wp14="http://schemas.microsoft.com/office/word/2010/wordprocessingDrawing" xmlns:wp="http://schemas.openxmlformats.org/drawingml/2006/wordprocessingDrawing" xmlns:w10="urn:schemas-microsoft-com:office:word" xmlns:w="http://schemas.openxmlformats.org/wordprocessingml/2006/main" xmlns:w14="http://schemas.microsoft.com/office/word/2010/wordml" xmlns:w15="http://schemas.microsoft.com/office/word/2012/wordml" xmlns:w16cex="http://schemas.microsoft.com/office/word/2018/wordml/cex" xmlns:w16cid="http://schemas.microsoft.com/office/word/2016/wordml/cid" xmlns:w16="http://schemas.microsoft.com/office/word/2018/wordml" xmlns:w16du="http://schemas.microsoft.com/office/word/2023/wordml/word16du" xmlns:w16sdtdh="http://schemas.microsoft.com/office/word/2020/wordml/sdtdatahash" xmlns:w16sdtfl="http://schemas.microsoft.com/office/word/2024/wordml/sdtformatlock" xmlns:w16se="http://schemas.microsoft.com/office/word/2015/wordml/symex" xmlns:wpg="http://schemas.microsoft.com/office/word/2010/wordprocessingGroup" xmlns:wpi="http://schemas.microsoft.com/office/word/2010/wordprocessingInk" xmlns:wne="http://schemas.microsoft.com/office/word/2006/wordml" xmlns:wps="http://schemas.microsoft.com/office/word/2010/wordprocessingShape" mc:Ignorable="w14 w15 w16se w16cid w16 w16cex w16sdtdh w16sdtfl w16du wp14">
   <w:footnote w:type="separator" w:id="-1">
     <w:p>
       <w:pPr>
@@ -11771,7 +11390,7 @@
 </file>
 
 <file path=word/header1.xml><?xml version="1.0" encoding="utf-8"?>
-<w:hdr xmlns:wpc="http://schemas.microsoft.com/office/word/2010/wordprocessingCanvas" xmlns:cx="http://schemas.microsoft.com/office/drawing/2014/chartex" xmlns:cx1="http://schemas.microsoft.com/office/drawing/2015/9/8/chartex" xmlns:mc="http://schemas.openxmlformats.org/markup-compatibility/2006" xmlns:o="urn:schemas-microsoft-com:office:office" xmlns:r="http://schemas.openxmlformats.org/officeDocument/2006/relationships" xmlns:m="http://schemas.openxmlformats.org/officeDocument/2006/math" xmlns:v="urn:schemas-microsoft-com:vml" xmlns:wp14="http://schemas.microsoft.com/office/word/2010/wordprocessingDrawing" xmlns:wp="http://schemas.openxmlformats.org/drawingml/2006/wordprocessingDrawing" xmlns:w10="urn:schemas-microsoft-com:office:word" xmlns:w="http://schemas.openxmlformats.org/wordprocessingml/2006/main" xmlns:w14="http://schemas.microsoft.com/office/word/2010/wordml" xmlns:w15="http://schemas.microsoft.com/office/word/2012/wordml" xmlns:w16se="http://schemas.microsoft.com/office/word/2015/wordml/symex" xmlns:wpg="http://schemas.microsoft.com/office/word/2010/wordprocessingGroup" xmlns:wpi="http://schemas.microsoft.com/office/word/2010/wordprocessingInk" xmlns:wne="http://schemas.microsoft.com/office/word/2006/wordml" xmlns:wps="http://schemas.microsoft.com/office/word/2010/wordprocessingShape" mc:Ignorable="w14 w15 w16se wp14">
+<w:hdr xmlns:wpc="http://schemas.microsoft.com/office/word/2010/wordprocessingCanvas" xmlns:cx="http://schemas.microsoft.com/office/drawing/2014/chartex" xmlns:cx1="http://schemas.microsoft.com/office/drawing/2015/9/8/chartex" xmlns:cx2="http://schemas.microsoft.com/office/drawing/2015/10/21/chartex" xmlns:cx3="http://schemas.microsoft.com/office/drawing/2016/5/9/chartex" xmlns:cx4="http://schemas.microsoft.com/office/drawing/2016/5/10/chartex" xmlns:cx5="http://schemas.microsoft.com/office/drawing/2016/5/11/chartex" xmlns:cx6="http://schemas.microsoft.com/office/drawing/2016/5/12/chartex" xmlns:cx7="http://schemas.microsoft.com/office/drawing/2016/5/13/chartex" xmlns:cx8="http://schemas.microsoft.com/office/drawing/2016/5/14/chartex" xmlns:mc="http://schemas.openxmlformats.org/markup-compatibility/2006" xmlns:aink="http://schemas.microsoft.com/office/drawing/2016/ink" xmlns:am3d="http://schemas.microsoft.com/office/drawing/2017/model3d" xmlns:o="urn:schemas-microsoft-com:office:office" xmlns:oel="http://schemas.microsoft.com/office/2019/extlst" xmlns:r="http://schemas.openxmlformats.org/officeDocument/2006/relationships" xmlns:m="http://schemas.openxmlformats.org/officeDocument/2006/math" xmlns:v="urn:schemas-microsoft-com:vml" xmlns:wp14="http://schemas.microsoft.com/office/word/2010/wordprocessingDrawing" xmlns:wp="http://schemas.openxmlformats.org/drawingml/2006/wordprocessingDrawing" xmlns:w10="urn:schemas-microsoft-com:office:word" xmlns:w="http://schemas.openxmlformats.org/wordprocessingml/2006/main" xmlns:w14="http://schemas.microsoft.com/office/word/2010/wordml" xmlns:w15="http://schemas.microsoft.com/office/word/2012/wordml" xmlns:w16cex="http://schemas.microsoft.com/office/word/2018/wordml/cex" xmlns:w16cid="http://schemas.microsoft.com/office/word/2016/wordml/cid" xmlns:w16="http://schemas.microsoft.com/office/word/2018/wordml" xmlns:w16du="http://schemas.microsoft.com/office/word/2023/wordml/word16du" xmlns:w16sdtdh="http://schemas.microsoft.com/office/word/2020/wordml/sdtdatahash" xmlns:w16sdtfl="http://schemas.microsoft.com/office/word/2024/wordml/sdtformatlock" xmlns:w16se="http://schemas.microsoft.com/office/word/2015/wordml/symex" xmlns:wpg="http://schemas.microsoft.com/office/word/2010/wordprocessingGroup" xmlns:wpi="http://schemas.microsoft.com/office/word/2010/wordprocessingInk" xmlns:wne="http://schemas.microsoft.com/office/word/2006/wordml" xmlns:wps="http://schemas.microsoft.com/office/word/2010/wordprocessingShape" mc:Ignorable="w14 w15 w16se w16cid w16 w16cex w16sdtdh w16sdtfl w16du wp14">
   <w:p>
     <w:pPr>
       <w:pStyle w:val="Encabezado"/>
@@ -11785,7 +11404,7 @@
 </file>
 
 <file path=word/numbering.xml><?xml version="1.0" encoding="utf-8"?>
-<w:numbering xmlns:wpc="http://schemas.microsoft.com/office/word/2010/wordprocessingCanvas" xmlns:cx="http://schemas.microsoft.com/office/drawing/2014/chartex" xmlns:cx1="http://schemas.microsoft.com/office/drawing/2015/9/8/chartex" xmlns:mc="http://schemas.openxmlformats.org/markup-compatibility/2006" xmlns:o="urn:schemas-microsoft-com:office:office" xmlns:r="http://schemas.openxmlformats.org/officeDocument/2006/relationships" xmlns:m="http://schemas.openxmlformats.org/officeDocument/2006/math" xmlns:v="urn:schemas-microsoft-com:vml" xmlns:wp14="http://schemas.microsoft.com/office/word/2010/wordprocessingDrawing" xmlns:wp="http://schemas.openxmlformats.org/drawingml/2006/wordprocessingDrawing" xmlns:w10="urn:schemas-microsoft-com:office:word" xmlns:w="http://schemas.openxmlformats.org/wordprocessingml/2006/main" xmlns:w14="http://schemas.microsoft.com/office/word/2010/wordml" xmlns:w15="http://schemas.microsoft.com/office/word/2012/wordml" xmlns:w16se="http://schemas.microsoft.com/office/word/2015/wordml/symex" xmlns:wpg="http://schemas.microsoft.com/office/word/2010/wordprocessingGroup" xmlns:wpi="http://schemas.microsoft.com/office/word/2010/wordprocessingInk" xmlns:wne="http://schemas.microsoft.com/office/word/2006/wordml" xmlns:wps="http://schemas.microsoft.com/office/word/2010/wordprocessingShape" mc:Ignorable="w14 w15 w16se wp14">
+<w:numbering xmlns:wpc="http://schemas.microsoft.com/office/word/2010/wordprocessingCanvas" xmlns:cx="http://schemas.microsoft.com/office/drawing/2014/chartex" xmlns:cx1="http://schemas.microsoft.com/office/drawing/2015/9/8/chartex" xmlns:cx2="http://schemas.microsoft.com/office/drawing/2015/10/21/chartex" xmlns:cx3="http://schemas.microsoft.com/office/drawing/2016/5/9/chartex" xmlns:cx4="http://schemas.microsoft.com/office/drawing/2016/5/10/chartex" xmlns:cx5="http://schemas.microsoft.com/office/drawing/2016/5/11/chartex" xmlns:cx6="http://schemas.microsoft.com/office/drawing/2016/5/12/chartex" xmlns:cx7="http://schemas.microsoft.com/office/drawing/2016/5/13/chartex" xmlns:cx8="http://schemas.microsoft.com/office/drawing/2016/5/14/chartex" xmlns:mc="http://schemas.openxmlformats.org/markup-compatibility/2006" xmlns:aink="http://schemas.microsoft.com/office/drawing/2016/ink" xmlns:am3d="http://schemas.microsoft.com/office/drawing/2017/model3d" xmlns:o="urn:schemas-microsoft-com:office:office" xmlns:oel="http://schemas.microsoft.com/office/2019/extlst" xmlns:r="http://schemas.openxmlformats.org/officeDocument/2006/relationships" xmlns:m="http://schemas.openxmlformats.org/officeDocument/2006/math" xmlns:v="urn:schemas-microsoft-com:vml" xmlns:wp14="http://schemas.microsoft.com/office/word/2010/wordprocessingDrawing" xmlns:wp="http://schemas.openxmlformats.org/drawingml/2006/wordprocessingDrawing" xmlns:w10="urn:schemas-microsoft-com:office:word" xmlns:w="http://schemas.openxmlformats.org/wordprocessingml/2006/main" xmlns:w14="http://schemas.microsoft.com/office/word/2010/wordml" xmlns:w15="http://schemas.microsoft.com/office/word/2012/wordml" xmlns:w16cex="http://schemas.microsoft.com/office/word/2018/wordml/cex" xmlns:w16cid="http://schemas.microsoft.com/office/word/2016/wordml/cid" xmlns:w16="http://schemas.microsoft.com/office/word/2018/wordml" xmlns:w16du="http://schemas.microsoft.com/office/word/2023/wordml/word16du" xmlns:w16sdtdh="http://schemas.microsoft.com/office/word/2020/wordml/sdtdatahash" xmlns:w16sdtfl="http://schemas.microsoft.com/office/word/2024/wordml/sdtformatlock" xmlns:w16se="http://schemas.microsoft.com/office/word/2015/wordml/symex" xmlns:wpg="http://schemas.microsoft.com/office/word/2010/wordprocessingGroup" xmlns:wpi="http://schemas.microsoft.com/office/word/2010/wordprocessingInk" xmlns:wne="http://schemas.microsoft.com/office/word/2006/wordml" xmlns:wps="http://schemas.microsoft.com/office/word/2010/wordprocessingShape" mc:Ignorable="w14 w15 w16se w16cid w16 w16cex w16sdtdh w16sdtfl w16du wp14">
   <w:abstractNum w:abstractNumId="0" w15:restartNumberingAfterBreak="0">
     <w:nsid w:val="02104411"/>
     <w:multiLevelType w:val="multilevel"/>
@@ -16141,152 +15760,152 @@
       </w:rPr>
     </w:lvl>
   </w:abstractNum>
-  <w:num w:numId="1">
+  <w:num w:numId="1" w16cid:durableId="841159377">
     <w:abstractNumId w:val="19"/>
   </w:num>
-  <w:num w:numId="2">
+  <w:num w:numId="2" w16cid:durableId="1073429635">
     <w:abstractNumId w:val="2"/>
   </w:num>
-  <w:num w:numId="3">
+  <w:num w:numId="3" w16cid:durableId="1427120068">
     <w:abstractNumId w:val="4"/>
   </w:num>
-  <w:num w:numId="4">
+  <w:num w:numId="4" w16cid:durableId="1476070585">
     <w:abstractNumId w:val="17"/>
   </w:num>
-  <w:num w:numId="5">
+  <w:num w:numId="5" w16cid:durableId="821047161">
     <w:abstractNumId w:val="37"/>
   </w:num>
-  <w:num w:numId="6">
+  <w:num w:numId="6" w16cid:durableId="1661275134">
     <w:abstractNumId w:val="36"/>
   </w:num>
-  <w:num w:numId="7">
+  <w:num w:numId="7" w16cid:durableId="975333116">
     <w:abstractNumId w:val="28"/>
   </w:num>
-  <w:num w:numId="8">
+  <w:num w:numId="8" w16cid:durableId="142741059">
     <w:abstractNumId w:val="0"/>
   </w:num>
-  <w:num w:numId="9">
+  <w:num w:numId="9" w16cid:durableId="781459245">
     <w:abstractNumId w:val="22"/>
   </w:num>
-  <w:num w:numId="10">
+  <w:num w:numId="10" w16cid:durableId="2035112271">
     <w:abstractNumId w:val="1"/>
   </w:num>
-  <w:num w:numId="11">
+  <w:num w:numId="11" w16cid:durableId="917132219">
     <w:abstractNumId w:val="39"/>
   </w:num>
-  <w:num w:numId="12">
+  <w:num w:numId="12" w16cid:durableId="358750141">
     <w:abstractNumId w:val="18"/>
   </w:num>
-  <w:num w:numId="13">
+  <w:num w:numId="13" w16cid:durableId="678777076">
     <w:abstractNumId w:val="26"/>
   </w:num>
-  <w:num w:numId="14">
+  <w:num w:numId="14" w16cid:durableId="628436792">
     <w:abstractNumId w:val="20"/>
   </w:num>
-  <w:num w:numId="15">
+  <w:num w:numId="15" w16cid:durableId="179704326">
     <w:abstractNumId w:val="40"/>
   </w:num>
-  <w:num w:numId="16">
+  <w:num w:numId="16" w16cid:durableId="2088064540">
     <w:abstractNumId w:val="6"/>
   </w:num>
-  <w:num w:numId="17">
+  <w:num w:numId="17" w16cid:durableId="2126384070">
     <w:abstractNumId w:val="21"/>
   </w:num>
-  <w:num w:numId="18">
+  <w:num w:numId="18" w16cid:durableId="629672143">
     <w:abstractNumId w:val="14"/>
   </w:num>
-  <w:num w:numId="19">
+  <w:num w:numId="19" w16cid:durableId="236401920">
     <w:abstractNumId w:val="13"/>
   </w:num>
-  <w:num w:numId="20">
+  <w:num w:numId="20" w16cid:durableId="299921960">
     <w:abstractNumId w:val="35"/>
   </w:num>
-  <w:num w:numId="21">
+  <w:num w:numId="21" w16cid:durableId="953487691">
     <w:abstractNumId w:val="9"/>
   </w:num>
-  <w:num w:numId="22">
+  <w:num w:numId="22" w16cid:durableId="136723471">
     <w:abstractNumId w:val="15"/>
   </w:num>
-  <w:num w:numId="23">
+  <w:num w:numId="23" w16cid:durableId="1404839141">
     <w:abstractNumId w:val="24"/>
   </w:num>
-  <w:num w:numId="24">
+  <w:num w:numId="24" w16cid:durableId="298730898">
     <w:abstractNumId w:val="15"/>
   </w:num>
-  <w:num w:numId="25">
+  <w:num w:numId="25" w16cid:durableId="1687243352">
     <w:abstractNumId w:val="15"/>
   </w:num>
-  <w:num w:numId="26">
+  <w:num w:numId="26" w16cid:durableId="1275484367">
     <w:abstractNumId w:val="15"/>
   </w:num>
-  <w:num w:numId="27">
+  <w:num w:numId="27" w16cid:durableId="724373946">
     <w:abstractNumId w:val="15"/>
   </w:num>
-  <w:num w:numId="28">
+  <w:num w:numId="28" w16cid:durableId="1826704829">
     <w:abstractNumId w:val="30"/>
   </w:num>
-  <w:num w:numId="29">
+  <w:num w:numId="29" w16cid:durableId="111290739">
     <w:abstractNumId w:val="16"/>
   </w:num>
-  <w:num w:numId="30">
+  <w:num w:numId="30" w16cid:durableId="1975910638">
     <w:abstractNumId w:val="31"/>
   </w:num>
-  <w:num w:numId="31">
+  <w:num w:numId="31" w16cid:durableId="1449273651">
     <w:abstractNumId w:val="10"/>
   </w:num>
-  <w:num w:numId="32">
+  <w:num w:numId="32" w16cid:durableId="1514342786">
     <w:abstractNumId w:val="27"/>
   </w:num>
-  <w:num w:numId="33">
+  <w:num w:numId="33" w16cid:durableId="1070083310">
     <w:abstractNumId w:val="32"/>
   </w:num>
-  <w:num w:numId="34">
+  <w:num w:numId="34" w16cid:durableId="1482963205">
     <w:abstractNumId w:val="12"/>
   </w:num>
-  <w:num w:numId="35">
+  <w:num w:numId="35" w16cid:durableId="545415101">
     <w:abstractNumId w:val="42"/>
   </w:num>
-  <w:num w:numId="36">
+  <w:num w:numId="36" w16cid:durableId="209193095">
     <w:abstractNumId w:val="41"/>
   </w:num>
-  <w:num w:numId="37">
+  <w:num w:numId="37" w16cid:durableId="1671983673">
     <w:abstractNumId w:val="29"/>
   </w:num>
-  <w:num w:numId="38">
+  <w:num w:numId="38" w16cid:durableId="1627545916">
     <w:abstractNumId w:val="38"/>
   </w:num>
-  <w:num w:numId="39">
+  <w:num w:numId="39" w16cid:durableId="1234394209">
     <w:abstractNumId w:val="33"/>
   </w:num>
-  <w:num w:numId="40">
+  <w:num w:numId="40" w16cid:durableId="1435898887">
     <w:abstractNumId w:val="25"/>
   </w:num>
-  <w:num w:numId="41">
+  <w:num w:numId="41" w16cid:durableId="1174303301">
     <w:abstractNumId w:val="8"/>
   </w:num>
-  <w:num w:numId="42">
+  <w:num w:numId="42" w16cid:durableId="1881546750">
     <w:abstractNumId w:val="11"/>
   </w:num>
-  <w:num w:numId="43">
+  <w:num w:numId="43" w16cid:durableId="2031756550">
     <w:abstractNumId w:val="23"/>
   </w:num>
-  <w:num w:numId="44">
+  <w:num w:numId="44" w16cid:durableId="321782323">
     <w:abstractNumId w:val="34"/>
   </w:num>
-  <w:num w:numId="45">
+  <w:num w:numId="45" w16cid:durableId="100611198">
     <w:abstractNumId w:val="3"/>
   </w:num>
-  <w:num w:numId="46">
+  <w:num w:numId="46" w16cid:durableId="1790077895">
     <w:abstractNumId w:val="7"/>
   </w:num>
-  <w:num w:numId="47">
+  <w:num w:numId="47" w16cid:durableId="1360932337">
     <w:abstractNumId w:val="5"/>
   </w:num>
 </w:numbering>
 </file>
 
 <file path=word/styles.xml><?xml version="1.0" encoding="utf-8"?>
-<w:styles xmlns:mc="http://schemas.openxmlformats.org/markup-compatibility/2006" xmlns:r="http://schemas.openxmlformats.org/officeDocument/2006/relationships" xmlns:w="http://schemas.openxmlformats.org/wordprocessingml/2006/main" xmlns:w14="http://schemas.microsoft.com/office/word/2010/wordml" xmlns:w15="http://schemas.microsoft.com/office/word/2012/wordml" xmlns:w16se="http://schemas.microsoft.com/office/word/2015/wordml/symex" mc:Ignorable="w14 w15 w16se">
+<w:styles xmlns:mc="http://schemas.openxmlformats.org/markup-compatibility/2006" xmlns:r="http://schemas.openxmlformats.org/officeDocument/2006/relationships" xmlns:w="http://schemas.openxmlformats.org/wordprocessingml/2006/main" xmlns:w14="http://schemas.microsoft.com/office/word/2010/wordml" xmlns:w15="http://schemas.microsoft.com/office/word/2012/wordml" xmlns:w16cex="http://schemas.microsoft.com/office/word/2018/wordml/cex" xmlns:w16cid="http://schemas.microsoft.com/office/word/2016/wordml/cid" xmlns:w16="http://schemas.microsoft.com/office/word/2018/wordml" xmlns:w16du="http://schemas.microsoft.com/office/word/2023/wordml/word16du" xmlns:w16sdtdh="http://schemas.microsoft.com/office/word/2020/wordml/sdtdatahash" xmlns:w16sdtfl="http://schemas.microsoft.com/office/word/2024/wordml/sdtformatlock" xmlns:w16se="http://schemas.microsoft.com/office/word/2015/wordml/symex" mc:Ignorable="w14 w15 w16se w16cid w16 w16cex w16sdtdh w16sdtfl w16du">
   <w:docDefaults>
     <w:rPrDefault>
       <w:rPr>
@@ -16304,7 +15923,7 @@
       </w:pPr>
     </w:pPrDefault>
   </w:docDefaults>
-  <w:latentStyles w:defLockedState="0" w:defUIPriority="99" w:defSemiHidden="0" w:defUnhideWhenUsed="0" w:defQFormat="0" w:count="371">
+  <w:latentStyles w:defLockedState="0" w:defUIPriority="99" w:defSemiHidden="0" w:defUnhideWhenUsed="0" w:defQFormat="0" w:count="376">
     <w:lsdException w:name="Normal" w:uiPriority="0" w:qFormat="1"/>
     <w:lsdException w:name="heading 1" w:uiPriority="9" w:qFormat="1"/>
     <w:lsdException w:name="heading 2" w:semiHidden="1" w:uiPriority="9" w:unhideWhenUsed="1" w:qFormat="1"/>
@@ -16676,6 +16295,11 @@
     <w:lsdException w:name="List Table 5 Dark Accent 6" w:uiPriority="50"/>
     <w:lsdException w:name="List Table 6 Colorful Accent 6" w:uiPriority="51"/>
     <w:lsdException w:name="List Table 7 Colorful Accent 6" w:uiPriority="52"/>
+    <w:lsdException w:name="Mention" w:semiHidden="1" w:unhideWhenUsed="1"/>
+    <w:lsdException w:name="Smart Hyperlink" w:semiHidden="1" w:unhideWhenUsed="1"/>
+    <w:lsdException w:name="Hashtag" w:semiHidden="1" w:unhideWhenUsed="1"/>
+    <w:lsdException w:name="Unresolved Mention" w:semiHidden="1" w:unhideWhenUsed="1"/>
+    <w:lsdException w:name="Smart Link" w:semiHidden="1" w:unhideWhenUsed="1"/>
   </w:latentStyles>
   <w:style w:type="paragraph" w:default="1" w:styleId="Normal">
     <w:name w:val="Normal"/>
@@ -16889,7 +16513,6 @@
   <w:style w:type="character" w:default="1" w:styleId="Fuentedeprrafopredeter">
     <w:name w:val="Default Paragraph Font"/>
     <w:uiPriority w:val="1"/>
-    <w:semiHidden/>
     <w:unhideWhenUsed/>
   </w:style>
   <w:style w:type="table" w:default="1" w:styleId="Tablanormal">
@@ -17335,7 +16958,7 @@
       <w14:ligatures w14:val="none"/>
     </w:rPr>
   </w:style>
-  <w:style w:type="character" w:styleId="Textoennegrita">
+  <w:style w:type="character" w:styleId="Fuerte">
     <w:name w:val="Strong"/>
     <w:basedOn w:val="Fuentedeprrafopredeter"/>
     <w:uiPriority w:val="22"/>
@@ -17764,21 +17387,6 @@
 </file>
 
 <file path=customXml/item1.xml><?xml version="1.0" encoding="utf-8"?>
-<?mso-contentType ?>
-<FormTemplates xmlns="http://schemas.microsoft.com/sharepoint/v3/contenttype/forms">
-  <Display>DocumentLibraryForm</Display>
-  <Edit>DocumentLibraryForm</Edit>
-  <New>DocumentLibraryForm</New>
-</FormTemplates>
-</file>
-
-<file path=customXml/item2.xml><?xml version="1.0" encoding="utf-8"?>
-<p:properties xmlns:p="http://schemas.microsoft.com/office/2006/metadata/properties" xmlns:xsi="http://www.w3.org/2001/XMLSchema-instance" xmlns:pc="http://schemas.microsoft.com/office/infopath/2007/PartnerControls">
-  <documentManagement/>
-</p:properties>
-</file>
-
-<file path=customXml/item3.xml><?xml version="1.0" encoding="utf-8"?>
 <ct:contentTypeSchema xmlns:ct="http://schemas.microsoft.com/office/2006/metadata/contentType" xmlns:ma="http://schemas.microsoft.com/office/2006/metadata/properties/metaAttributes" ct:_="" ma:_="" ma:contentTypeName="Documento" ma:contentTypeID="0x0101003E64B964EE86E94E88810388061E4AC8" ma:contentTypeVersion="3" ma:contentTypeDescription="Crear nuevo documento." ma:contentTypeScope="" ma:versionID="3c755de4efb81f0959f76dfe4f7a563c">
   <xsd:schema xmlns:xsd="http://www.w3.org/2001/XMLSchema" xmlns:xs="http://www.w3.org/2001/XMLSchema" xmlns:p="http://schemas.microsoft.com/office/2006/metadata/properties" xmlns:ns2="72982a07-b385-426f-8f99-a9bd2486cbec" targetNamespace="http://schemas.microsoft.com/office/2006/metadata/properties" ma:root="true" ma:fieldsID="5f645ab2d71ed821d1fb93c6441734aa" ns2:_="">
     <xsd:import namespace="72982a07-b385-426f-8f99-a9bd2486cbec"/>
@@ -17916,28 +17524,26 @@
 </ct:contentTypeSchema>
 </file>
 
+<file path=customXml/item2.xml><?xml version="1.0" encoding="utf-8"?>
+<p:properties xmlns:p="http://schemas.microsoft.com/office/2006/metadata/properties" xmlns:xsi="http://www.w3.org/2001/XMLSchema-instance" xmlns:pc="http://schemas.microsoft.com/office/infopath/2007/PartnerControls">
+  <documentManagement/>
+</p:properties>
+</file>
+
+<file path=customXml/item3.xml><?xml version="1.0" encoding="utf-8"?>
+<?mso-contentType ?>
+<FormTemplates xmlns="http://schemas.microsoft.com/sharepoint/v3/contenttype/forms">
+  <Display>DocumentLibraryForm</Display>
+  <Edit>DocumentLibraryForm</Edit>
+  <New>DocumentLibraryForm</New>
+</FormTemplates>
+</file>
+
 <file path=customXml/item4.xml><?xml version="1.0" encoding="utf-8"?>
 <b:Sources xmlns:b="http://schemas.openxmlformats.org/officeDocument/2006/bibliography" xmlns="http://schemas.openxmlformats.org/officeDocument/2006/bibliography" SelectedStyle="\APASixthEditionOfficeOnline.xsl" StyleName="APA" Version="6"/>
 </file>
 
 <file path=customXml/itemProps1.xml><?xml version="1.0" encoding="utf-8"?>
-<ds:datastoreItem xmlns:ds="http://schemas.openxmlformats.org/officeDocument/2006/customXml" ds:itemID="{480B8420-1B48-4D23-8D6E-64373AC5070B}">
-  <ds:schemaRefs>
-    <ds:schemaRef ds:uri="http://schemas.microsoft.com/sharepoint/v3/contenttype/forms"/>
-  </ds:schemaRefs>
-</ds:datastoreItem>
-</file>
-
-<file path=customXml/itemProps2.xml><?xml version="1.0" encoding="utf-8"?>
-<ds:datastoreItem xmlns:ds="http://schemas.openxmlformats.org/officeDocument/2006/customXml" ds:itemID="{7F0B1298-25D5-45B9-909D-DD837044A49E}">
-  <ds:schemaRefs>
-    <ds:schemaRef ds:uri="http://schemas.microsoft.com/office/2006/metadata/properties"/>
-    <ds:schemaRef ds:uri="http://schemas.microsoft.com/office/infopath/2007/PartnerControls"/>
-  </ds:schemaRefs>
-</ds:datastoreItem>
-</file>
-
-<file path=customXml/itemProps3.xml><?xml version="1.0" encoding="utf-8"?>
 <ds:datastoreItem xmlns:ds="http://schemas.openxmlformats.org/officeDocument/2006/customXml" ds:itemID="{CAB20FFE-1E23-4B58-9D76-1835AB7D3BED}">
   <ds:schemaRefs>
     <ds:schemaRef ds:uri="http://schemas.microsoft.com/office/2006/metadata/contentType"/>
@@ -17955,6 +17561,23 @@
 </ds:datastoreItem>
 </file>
 
+<file path=customXml/itemProps2.xml><?xml version="1.0" encoding="utf-8"?>
+<ds:datastoreItem xmlns:ds="http://schemas.openxmlformats.org/officeDocument/2006/customXml" ds:itemID="{7F0B1298-25D5-45B9-909D-DD837044A49E}">
+  <ds:schemaRefs>
+    <ds:schemaRef ds:uri="http://schemas.microsoft.com/office/2006/metadata/properties"/>
+    <ds:schemaRef ds:uri="http://schemas.microsoft.com/office/infopath/2007/PartnerControls"/>
+  </ds:schemaRefs>
+</ds:datastoreItem>
+</file>
+
+<file path=customXml/itemProps3.xml><?xml version="1.0" encoding="utf-8"?>
+<ds:datastoreItem xmlns:ds="http://schemas.openxmlformats.org/officeDocument/2006/customXml" ds:itemID="{480B8420-1B48-4D23-8D6E-64373AC5070B}">
+  <ds:schemaRefs>
+    <ds:schemaRef ds:uri="http://schemas.microsoft.com/sharepoint/v3/contenttype/forms"/>
+  </ds:schemaRefs>
+</ds:datastoreItem>
+</file>
+
 <file path=customXml/itemProps4.xml><?xml version="1.0" encoding="utf-8"?>
 <ds:datastoreItem xmlns:ds="http://schemas.openxmlformats.org/officeDocument/2006/customXml" ds:itemID="{BDF99D19-6C5D-43D5-B443-C33B3ADCE9C1}">
   <ds:schemaRefs>

</xml_diff>